<commit_message>
complete report for all steps
</commit_message>
<xml_diff>
--- a/project5-1/submission5-1.docx
+++ b/project5-1/submission5-1.docx
@@ -87,8 +87,12 @@
     </w:p>
     <w:p>
       <w:pPr>
-        <w:spacing w:line="240" w:lineRule="auto"/>
-        <w:ind w:left="720"/>
+        <w:pStyle w:val="ListParagraph"/>
+        <w:numPr>
+          <w:ilvl w:val="0"/>
+          <w:numId w:val="5"/>
+        </w:numPr>
+        <w:spacing w:line="240" w:lineRule="auto"/>
       </w:pPr>
       <w:r>
         <w:t>The performance metric is the profit increase at least 18%.</w:t>
@@ -116,6 +120,10 @@
     <w:p>
       <w:pPr>
         <w:pStyle w:val="ListParagraph"/>
+        <w:numPr>
+          <w:ilvl w:val="0"/>
+          <w:numId w:val="5"/>
+        </w:numPr>
       </w:pPr>
       <w:r>
         <w:t>The test period is 12 weeks.</w:t>
@@ -150,14 +158,16 @@
     </w:p>
     <w:p>
       <w:pPr>
+        <w:pStyle w:val="ListParagraph"/>
+        <w:numPr>
+          <w:ilvl w:val="0"/>
+          <w:numId w:val="5"/>
+        </w:numPr>
         <w:spacing w:after="40" w:line="240" w:lineRule="auto"/>
-        <w:ind w:left="720"/>
       </w:pPr>
       <w:r>
         <w:t>I will aggregate data to week period</w:t>
       </w:r>
-      <w:bookmarkStart w:id="1" w:name="_GoBack"/>
-      <w:bookmarkEnd w:id="1"/>
     </w:p>
     <w:p>
       <w:pPr>
@@ -201,6 +211,48 @@
         <w:t xml:space="preserve"> ready to move on to the next step when you have weekly transaction data for all stores.</w:t>
       </w:r>
     </w:p>
+    <w:p/>
+    <w:p/>
+    <w:p>
+      <w:r>
+        <w:drawing>
+          <wp:inline distT="0" distB="0" distL="0" distR="0" wp14:anchorId="4CFB88D2" wp14:editId="5760561D">
+            <wp:extent cx="5943600" cy="722630"/>
+            <wp:effectExtent l="0" t="0" r="0" b="1270"/>
+            <wp:docPr id="1" name="Picture 1"/>
+            <wp:cNvGraphicFramePr>
+              <a:graphicFrameLocks xmlns:a="http://schemas.openxmlformats.org/drawingml/2006/main" noChangeAspect="1"/>
+            </wp:cNvGraphicFramePr>
+            <a:graphic xmlns:a="http://schemas.openxmlformats.org/drawingml/2006/main">
+              <a:graphicData uri="http://schemas.openxmlformats.org/drawingml/2006/picture">
+                <pic:pic xmlns:pic="http://schemas.openxmlformats.org/drawingml/2006/picture">
+                  <pic:nvPicPr>
+                    <pic:cNvPr id="1" name=""/>
+                    <pic:cNvPicPr/>
+                  </pic:nvPicPr>
+                  <pic:blipFill>
+                    <a:blip r:embed="rId5"/>
+                    <a:stretch>
+                      <a:fillRect/>
+                    </a:stretch>
+                  </pic:blipFill>
+                  <pic:spPr>
+                    <a:xfrm>
+                      <a:off x="0" y="0"/>
+                      <a:ext cx="5943600" cy="722630"/>
+                    </a:xfrm>
+                    <a:prstGeom prst="rect">
+                      <a:avLst/>
+                    </a:prstGeom>
+                  </pic:spPr>
+                </pic:pic>
+              </a:graphicData>
+            </a:graphic>
+          </wp:inline>
+        </w:drawing>
+      </w:r>
+    </w:p>
+    <w:p/>
     <w:p>
       <w:pPr>
         <w:rPr>
@@ -282,6 +334,38 @@
     </w:p>
     <w:p>
       <w:pPr>
+        <w:pStyle w:val="ListParagraph"/>
+        <w:numPr>
+          <w:ilvl w:val="0"/>
+          <w:numId w:val="4"/>
+        </w:numPr>
+        <w:spacing w:line="240" w:lineRule="auto"/>
+      </w:pPr>
+      <w:r>
+        <w:t xml:space="preserve">Control variables to be used are </w:t>
+      </w:r>
+      <w:proofErr w:type="spellStart"/>
+      <w:r>
+        <w:t>Sq_Ft</w:t>
+      </w:r>
+      <w:proofErr w:type="spellEnd"/>
+      <w:r>
+        <w:t xml:space="preserve"> and </w:t>
+      </w:r>
+      <w:proofErr w:type="spellStart"/>
+      <w:r>
+        <w:t>AvgMonthSales</w:t>
+      </w:r>
+      <w:proofErr w:type="spellEnd"/>
+    </w:p>
+    <w:p>
+      <w:pPr>
+        <w:spacing w:line="240" w:lineRule="auto"/>
+        <w:ind w:left="720"/>
+      </w:pPr>
+    </w:p>
+    <w:p>
+      <w:pPr>
         <w:numPr>
           <w:ilvl w:val="0"/>
           <w:numId w:val="2"/>
@@ -295,6 +379,106 @@
     </w:p>
     <w:p>
       <w:pPr>
+        <w:pStyle w:val="ListParagraph"/>
+        <w:numPr>
+          <w:ilvl w:val="0"/>
+          <w:numId w:val="4"/>
+        </w:numPr>
+        <w:spacing w:line="240" w:lineRule="auto"/>
+      </w:pPr>
+      <w:r>
+        <w:t xml:space="preserve">Control variable </w:t>
+      </w:r>
+      <w:proofErr w:type="spellStart"/>
+      <w:r>
+        <w:t>Sq_Ft</w:t>
+      </w:r>
+      <w:proofErr w:type="spellEnd"/>
+      <w:r>
+        <w:t xml:space="preserve"> has weak correlation with aggregated weekly store gross margin.</w:t>
+      </w:r>
+    </w:p>
+    <w:p>
+      <w:pPr>
+        <w:pStyle w:val="ListParagraph"/>
+        <w:numPr>
+          <w:ilvl w:val="0"/>
+          <w:numId w:val="4"/>
+        </w:numPr>
+        <w:spacing w:line="240" w:lineRule="auto"/>
+      </w:pPr>
+      <w:r>
+        <w:t xml:space="preserve">Control variable </w:t>
+      </w:r>
+      <w:proofErr w:type="spellStart"/>
+      <w:r>
+        <w:t>AvgMonthSales</w:t>
+      </w:r>
+      <w:proofErr w:type="spellEnd"/>
+      <w:r>
+        <w:t xml:space="preserve"> has strong correlation with </w:t>
+      </w:r>
+      <w:r>
+        <w:t>aggregated weekly store gross margin.</w:t>
+      </w:r>
+    </w:p>
+    <w:p>
+      <w:pPr>
+        <w:spacing w:line="240" w:lineRule="auto"/>
+        <w:ind w:left="720"/>
+      </w:pPr>
+    </w:p>
+    <w:p>
+      <w:pPr>
+        <w:spacing w:line="240" w:lineRule="auto"/>
+        <w:ind w:left="720"/>
+      </w:pPr>
+      <w:r>
+        <w:drawing>
+          <wp:inline distT="0" distB="0" distL="0" distR="0" wp14:anchorId="6D053A90" wp14:editId="0D7363AD">
+            <wp:extent cx="3953427" cy="1171739"/>
+            <wp:effectExtent l="0" t="0" r="0" b="9525"/>
+            <wp:docPr id="2" name="Picture 2"/>
+            <wp:cNvGraphicFramePr>
+              <a:graphicFrameLocks xmlns:a="http://schemas.openxmlformats.org/drawingml/2006/main" noChangeAspect="1"/>
+            </wp:cNvGraphicFramePr>
+            <a:graphic xmlns:a="http://schemas.openxmlformats.org/drawingml/2006/main">
+              <a:graphicData uri="http://schemas.openxmlformats.org/drawingml/2006/picture">
+                <pic:pic xmlns:pic="http://schemas.openxmlformats.org/drawingml/2006/picture">
+                  <pic:nvPicPr>
+                    <pic:cNvPr id="1" name=""/>
+                    <pic:cNvPicPr/>
+                  </pic:nvPicPr>
+                  <pic:blipFill>
+                    <a:blip r:embed="rId6"/>
+                    <a:stretch>
+                      <a:fillRect/>
+                    </a:stretch>
+                  </pic:blipFill>
+                  <pic:spPr>
+                    <a:xfrm>
+                      <a:off x="0" y="0"/>
+                      <a:ext cx="3953427" cy="1171739"/>
+                    </a:xfrm>
+                    <a:prstGeom prst="rect">
+                      <a:avLst/>
+                    </a:prstGeom>
+                  </pic:spPr>
+                </pic:pic>
+              </a:graphicData>
+            </a:graphic>
+          </wp:inline>
+        </w:drawing>
+      </w:r>
+    </w:p>
+    <w:p>
+      <w:pPr>
+        <w:spacing w:line="240" w:lineRule="auto"/>
+        <w:ind w:left="720"/>
+      </w:pPr>
+    </w:p>
+    <w:p>
+      <w:pPr>
         <w:numPr>
           <w:ilvl w:val="0"/>
           <w:numId w:val="2"/>
@@ -302,10 +486,73 @@
         <w:spacing w:line="240" w:lineRule="auto"/>
         <w:ind w:hanging="360"/>
       </w:pPr>
-      <w:bookmarkStart w:id="2" w:name="_30j0zll" w:colFirst="0" w:colLast="0"/>
-      <w:bookmarkEnd w:id="2"/>
+      <w:bookmarkStart w:id="1" w:name="_30j0zll" w:colFirst="0" w:colLast="0"/>
+      <w:bookmarkEnd w:id="1"/>
       <w:r>
         <w:t>What control variables will you use to match treatment and control stores?</w:t>
+      </w:r>
+    </w:p>
+    <w:p>
+      <w:pPr>
+        <w:pStyle w:val="ListParagraph"/>
+        <w:numPr>
+          <w:ilvl w:val="0"/>
+          <w:numId w:val="4"/>
+        </w:numPr>
+        <w:spacing w:line="240" w:lineRule="auto"/>
+      </w:pPr>
+      <w:r>
+        <w:t xml:space="preserve">I will use </w:t>
+      </w:r>
+      <w:proofErr w:type="spellStart"/>
+      <w:r>
+        <w:t>AvgMonthSales</w:t>
+      </w:r>
+      <w:proofErr w:type="spellEnd"/>
+      <w:r>
+        <w:t xml:space="preserve"> due to its high correlated to performance as control variables.</w:t>
+      </w:r>
+    </w:p>
+    <w:p>
+      <w:pPr>
+        <w:pStyle w:val="ListParagraph"/>
+        <w:numPr>
+          <w:ilvl w:val="0"/>
+          <w:numId w:val="4"/>
+        </w:numPr>
+        <w:spacing w:line="240" w:lineRule="auto"/>
+      </w:pPr>
+      <w:r>
+        <w:t xml:space="preserve">I will also use </w:t>
+      </w:r>
+      <w:r>
+        <w:t>Trend and Seasonal as control variables.</w:t>
+      </w:r>
+    </w:p>
+    <w:p>
+      <w:pPr>
+        <w:pStyle w:val="ListParagraph"/>
+        <w:numPr>
+          <w:ilvl w:val="0"/>
+          <w:numId w:val="4"/>
+        </w:numPr>
+        <w:spacing w:line="240" w:lineRule="auto"/>
+      </w:pPr>
+      <w:r>
+        <w:t xml:space="preserve">Total I will have three control variables named </w:t>
+      </w:r>
+      <w:proofErr w:type="spellStart"/>
+      <w:r>
+        <w:t>AvgMonthSales</w:t>
+      </w:r>
+      <w:proofErr w:type="spellEnd"/>
+      <w:r>
+        <w:t>, Trend and Seasonal</w:t>
+      </w:r>
+    </w:p>
+    <w:p>
+      <w:r>
+        <w:br w:type="page"/>
       </w:r>
     </w:p>
     <w:p>
@@ -318,504 +565,65 @@
         <w:ind w:hanging="360"/>
       </w:pPr>
       <w:r>
+        <w:lastRenderedPageBreak/>
         <w:t>Please fill out the table below with your treatment and control stores pairs:</w:t>
       </w:r>
     </w:p>
     <w:p>
       <w:pPr>
         <w:spacing w:line="240" w:lineRule="auto"/>
-      </w:pPr>
-    </w:p>
-    <w:tbl>
-      <w:tblPr>
-        <w:tblStyle w:val="a"/>
-        <w:tblW w:w="5693" w:type="dxa"/>
+        <w:ind w:left="720"/>
+      </w:pPr>
+    </w:p>
+    <w:p>
+      <w:pPr>
+        <w:spacing w:line="240" w:lineRule="auto"/>
+        <w:ind w:left="720"/>
         <w:jc w:val="center"/>
-        <w:tblBorders>
-          <w:top w:val="single" w:sz="4" w:space="0" w:color="000000"/>
-          <w:left w:val="single" w:sz="4" w:space="0" w:color="000000"/>
-          <w:bottom w:val="single" w:sz="4" w:space="0" w:color="000000"/>
-          <w:right w:val="single" w:sz="4" w:space="0" w:color="000000"/>
-          <w:insideH w:val="single" w:sz="4" w:space="0" w:color="000000"/>
-          <w:insideV w:val="single" w:sz="4" w:space="0" w:color="000000"/>
-        </w:tblBorders>
-        <w:tblLayout w:type="fixed"/>
-        <w:tblLook w:val="0400" w:firstRow="0" w:lastRow="0" w:firstColumn="0" w:lastColumn="0" w:noHBand="0" w:noVBand="1"/>
-      </w:tblPr>
-      <w:tblGrid>
-        <w:gridCol w:w="1897"/>
-        <w:gridCol w:w="1898"/>
-        <w:gridCol w:w="1898"/>
-      </w:tblGrid>
-      <w:tr>
-        <w:trPr>
-          <w:trHeight w:val="260"/>
-          <w:jc w:val="center"/>
-        </w:trPr>
-        <w:tc>
-          <w:tcPr>
-            <w:tcW w:w="1897" w:type="dxa"/>
-          </w:tcPr>
-          <w:p>
-            <w:pPr>
-              <w:contextualSpacing w:val="0"/>
-              <w:jc w:val="center"/>
-            </w:pPr>
-            <w:r>
-              <w:t>Treatment Store</w:t>
-            </w:r>
-          </w:p>
-        </w:tc>
-        <w:tc>
-          <w:tcPr>
-            <w:tcW w:w="1898" w:type="dxa"/>
-          </w:tcPr>
-          <w:p>
-            <w:pPr>
-              <w:contextualSpacing w:val="0"/>
-              <w:jc w:val="center"/>
-            </w:pPr>
-            <w:r>
-              <w:t>Control Store 1</w:t>
-            </w:r>
-          </w:p>
-        </w:tc>
-        <w:tc>
-          <w:tcPr>
-            <w:tcW w:w="1898" w:type="dxa"/>
-          </w:tcPr>
-          <w:p>
-            <w:pPr>
-              <w:contextualSpacing w:val="0"/>
-              <w:jc w:val="center"/>
-            </w:pPr>
-            <w:r>
-              <w:t>Control Store 2</w:t>
-            </w:r>
-          </w:p>
-        </w:tc>
-      </w:tr>
-      <w:tr>
-        <w:trPr>
-          <w:trHeight w:val="260"/>
-          <w:jc w:val="center"/>
-        </w:trPr>
-        <w:tc>
-          <w:tcPr>
-            <w:tcW w:w="1897" w:type="dxa"/>
-            <w:vAlign w:val="bottom"/>
-          </w:tcPr>
-          <w:p>
-            <w:pPr>
-              <w:contextualSpacing w:val="0"/>
-              <w:jc w:val="center"/>
-            </w:pPr>
-          </w:p>
-        </w:tc>
-        <w:tc>
-          <w:tcPr>
-            <w:tcW w:w="1898" w:type="dxa"/>
-            <w:vAlign w:val="bottom"/>
-          </w:tcPr>
-          <w:p>
-            <w:pPr>
-              <w:contextualSpacing w:val="0"/>
-              <w:jc w:val="center"/>
-            </w:pPr>
-          </w:p>
-        </w:tc>
-        <w:tc>
-          <w:tcPr>
-            <w:tcW w:w="1898" w:type="dxa"/>
-            <w:vAlign w:val="bottom"/>
-          </w:tcPr>
-          <w:p>
-            <w:pPr>
-              <w:contextualSpacing w:val="0"/>
-              <w:jc w:val="center"/>
-            </w:pPr>
-          </w:p>
-        </w:tc>
-      </w:tr>
-      <w:tr>
-        <w:trPr>
-          <w:trHeight w:val="280"/>
-          <w:jc w:val="center"/>
-        </w:trPr>
-        <w:tc>
-          <w:tcPr>
-            <w:tcW w:w="1897" w:type="dxa"/>
-            <w:vAlign w:val="bottom"/>
-          </w:tcPr>
-          <w:p>
-            <w:pPr>
-              <w:contextualSpacing w:val="0"/>
-              <w:jc w:val="center"/>
-            </w:pPr>
-          </w:p>
-        </w:tc>
-        <w:tc>
-          <w:tcPr>
-            <w:tcW w:w="1898" w:type="dxa"/>
-            <w:vAlign w:val="bottom"/>
-          </w:tcPr>
-          <w:p>
-            <w:pPr>
-              <w:contextualSpacing w:val="0"/>
-              <w:jc w:val="center"/>
-            </w:pPr>
-          </w:p>
-        </w:tc>
-        <w:tc>
-          <w:tcPr>
-            <w:tcW w:w="1898" w:type="dxa"/>
-            <w:vAlign w:val="bottom"/>
-          </w:tcPr>
-          <w:p>
-            <w:pPr>
-              <w:contextualSpacing w:val="0"/>
-              <w:jc w:val="center"/>
-            </w:pPr>
-          </w:p>
-        </w:tc>
-      </w:tr>
-      <w:tr>
-        <w:trPr>
-          <w:trHeight w:val="260"/>
-          <w:jc w:val="center"/>
-        </w:trPr>
-        <w:tc>
-          <w:tcPr>
-            <w:tcW w:w="1897" w:type="dxa"/>
-            <w:vAlign w:val="bottom"/>
-          </w:tcPr>
-          <w:p>
-            <w:pPr>
-              <w:contextualSpacing w:val="0"/>
-              <w:jc w:val="center"/>
-            </w:pPr>
-          </w:p>
-        </w:tc>
-        <w:tc>
-          <w:tcPr>
-            <w:tcW w:w="1898" w:type="dxa"/>
-            <w:vAlign w:val="bottom"/>
-          </w:tcPr>
-          <w:p>
-            <w:pPr>
-              <w:contextualSpacing w:val="0"/>
-              <w:jc w:val="center"/>
-            </w:pPr>
-          </w:p>
-        </w:tc>
-        <w:tc>
-          <w:tcPr>
-            <w:tcW w:w="1898" w:type="dxa"/>
-            <w:vAlign w:val="bottom"/>
-          </w:tcPr>
-          <w:p>
-            <w:pPr>
-              <w:contextualSpacing w:val="0"/>
-              <w:jc w:val="center"/>
-            </w:pPr>
-          </w:p>
-        </w:tc>
-      </w:tr>
-      <w:tr>
-        <w:trPr>
-          <w:trHeight w:val="280"/>
-          <w:jc w:val="center"/>
-        </w:trPr>
-        <w:tc>
-          <w:tcPr>
-            <w:tcW w:w="1897" w:type="dxa"/>
-            <w:vAlign w:val="bottom"/>
-          </w:tcPr>
-          <w:p>
-            <w:pPr>
-              <w:contextualSpacing w:val="0"/>
-              <w:jc w:val="center"/>
-            </w:pPr>
-          </w:p>
-        </w:tc>
-        <w:tc>
-          <w:tcPr>
-            <w:tcW w:w="1898" w:type="dxa"/>
-            <w:vAlign w:val="bottom"/>
-          </w:tcPr>
-          <w:p>
-            <w:pPr>
-              <w:contextualSpacing w:val="0"/>
-              <w:jc w:val="center"/>
-            </w:pPr>
-          </w:p>
-        </w:tc>
-        <w:tc>
-          <w:tcPr>
-            <w:tcW w:w="1898" w:type="dxa"/>
-            <w:vAlign w:val="bottom"/>
-          </w:tcPr>
-          <w:p>
-            <w:pPr>
-              <w:contextualSpacing w:val="0"/>
-              <w:jc w:val="center"/>
-            </w:pPr>
-          </w:p>
-        </w:tc>
-      </w:tr>
-      <w:tr>
-        <w:trPr>
-          <w:trHeight w:val="260"/>
-          <w:jc w:val="center"/>
-        </w:trPr>
-        <w:tc>
-          <w:tcPr>
-            <w:tcW w:w="1897" w:type="dxa"/>
-            <w:vAlign w:val="bottom"/>
-          </w:tcPr>
-          <w:p>
-            <w:pPr>
-              <w:contextualSpacing w:val="0"/>
-              <w:jc w:val="center"/>
-            </w:pPr>
-          </w:p>
-        </w:tc>
-        <w:tc>
-          <w:tcPr>
-            <w:tcW w:w="1898" w:type="dxa"/>
-            <w:vAlign w:val="bottom"/>
-          </w:tcPr>
-          <w:p>
-            <w:pPr>
-              <w:contextualSpacing w:val="0"/>
-              <w:jc w:val="center"/>
-            </w:pPr>
-          </w:p>
-        </w:tc>
-        <w:tc>
-          <w:tcPr>
-            <w:tcW w:w="1898" w:type="dxa"/>
-            <w:vAlign w:val="bottom"/>
-          </w:tcPr>
-          <w:p>
-            <w:pPr>
-              <w:contextualSpacing w:val="0"/>
-              <w:jc w:val="center"/>
-            </w:pPr>
-          </w:p>
-        </w:tc>
-      </w:tr>
-      <w:tr>
-        <w:trPr>
-          <w:trHeight w:val="280"/>
-          <w:jc w:val="center"/>
-        </w:trPr>
-        <w:tc>
-          <w:tcPr>
-            <w:tcW w:w="1897" w:type="dxa"/>
-            <w:vAlign w:val="bottom"/>
-          </w:tcPr>
-          <w:p>
-            <w:pPr>
-              <w:contextualSpacing w:val="0"/>
-              <w:jc w:val="center"/>
-            </w:pPr>
-          </w:p>
-        </w:tc>
-        <w:tc>
-          <w:tcPr>
-            <w:tcW w:w="1898" w:type="dxa"/>
-            <w:vAlign w:val="bottom"/>
-          </w:tcPr>
-          <w:p>
-            <w:pPr>
-              <w:contextualSpacing w:val="0"/>
-              <w:jc w:val="center"/>
-            </w:pPr>
-          </w:p>
-        </w:tc>
-        <w:tc>
-          <w:tcPr>
-            <w:tcW w:w="1898" w:type="dxa"/>
-            <w:vAlign w:val="bottom"/>
-          </w:tcPr>
-          <w:p>
-            <w:pPr>
-              <w:contextualSpacing w:val="0"/>
-              <w:jc w:val="center"/>
-            </w:pPr>
-          </w:p>
-        </w:tc>
-      </w:tr>
-      <w:tr>
-        <w:trPr>
-          <w:trHeight w:val="280"/>
-          <w:jc w:val="center"/>
-        </w:trPr>
-        <w:tc>
-          <w:tcPr>
-            <w:tcW w:w="1897" w:type="dxa"/>
-            <w:vAlign w:val="bottom"/>
-          </w:tcPr>
-          <w:p>
-            <w:pPr>
-              <w:contextualSpacing w:val="0"/>
-              <w:jc w:val="center"/>
-            </w:pPr>
-          </w:p>
-        </w:tc>
-        <w:tc>
-          <w:tcPr>
-            <w:tcW w:w="1898" w:type="dxa"/>
-            <w:vAlign w:val="bottom"/>
-          </w:tcPr>
-          <w:p>
-            <w:pPr>
-              <w:contextualSpacing w:val="0"/>
-              <w:jc w:val="center"/>
-            </w:pPr>
-          </w:p>
-        </w:tc>
-        <w:tc>
-          <w:tcPr>
-            <w:tcW w:w="1898" w:type="dxa"/>
-            <w:vAlign w:val="bottom"/>
-          </w:tcPr>
-          <w:p>
-            <w:pPr>
-              <w:contextualSpacing w:val="0"/>
-              <w:jc w:val="center"/>
-            </w:pPr>
-          </w:p>
-        </w:tc>
-      </w:tr>
-      <w:tr>
-        <w:trPr>
-          <w:trHeight w:val="260"/>
-          <w:jc w:val="center"/>
-        </w:trPr>
-        <w:tc>
-          <w:tcPr>
-            <w:tcW w:w="1897" w:type="dxa"/>
-            <w:vAlign w:val="bottom"/>
-          </w:tcPr>
-          <w:p>
-            <w:pPr>
-              <w:contextualSpacing w:val="0"/>
-              <w:jc w:val="center"/>
-            </w:pPr>
-          </w:p>
-        </w:tc>
-        <w:tc>
-          <w:tcPr>
-            <w:tcW w:w="1898" w:type="dxa"/>
-            <w:vAlign w:val="bottom"/>
-          </w:tcPr>
-          <w:p>
-            <w:pPr>
-              <w:contextualSpacing w:val="0"/>
-              <w:jc w:val="center"/>
-            </w:pPr>
-          </w:p>
-        </w:tc>
-        <w:tc>
-          <w:tcPr>
-            <w:tcW w:w="1898" w:type="dxa"/>
-            <w:vAlign w:val="bottom"/>
-          </w:tcPr>
-          <w:p>
-            <w:pPr>
-              <w:contextualSpacing w:val="0"/>
-              <w:jc w:val="center"/>
-            </w:pPr>
-          </w:p>
-        </w:tc>
-      </w:tr>
-      <w:tr>
-        <w:trPr>
-          <w:trHeight w:val="280"/>
-          <w:jc w:val="center"/>
-        </w:trPr>
-        <w:tc>
-          <w:tcPr>
-            <w:tcW w:w="1897" w:type="dxa"/>
-            <w:vAlign w:val="bottom"/>
-          </w:tcPr>
-          <w:p>
-            <w:pPr>
-              <w:contextualSpacing w:val="0"/>
-              <w:jc w:val="center"/>
-            </w:pPr>
-          </w:p>
-        </w:tc>
-        <w:tc>
-          <w:tcPr>
-            <w:tcW w:w="1898" w:type="dxa"/>
-            <w:vAlign w:val="bottom"/>
-          </w:tcPr>
-          <w:p>
-            <w:pPr>
-              <w:contextualSpacing w:val="0"/>
-              <w:jc w:val="center"/>
-            </w:pPr>
-          </w:p>
-        </w:tc>
-        <w:tc>
-          <w:tcPr>
-            <w:tcW w:w="1898" w:type="dxa"/>
-            <w:vAlign w:val="bottom"/>
-          </w:tcPr>
-          <w:p>
-            <w:pPr>
-              <w:contextualSpacing w:val="0"/>
-              <w:jc w:val="center"/>
-            </w:pPr>
-          </w:p>
-        </w:tc>
-      </w:tr>
-      <w:tr>
-        <w:trPr>
-          <w:trHeight w:val="260"/>
-          <w:jc w:val="center"/>
-        </w:trPr>
-        <w:tc>
-          <w:tcPr>
-            <w:tcW w:w="1897" w:type="dxa"/>
-            <w:vAlign w:val="bottom"/>
-          </w:tcPr>
-          <w:p>
-            <w:pPr>
-              <w:contextualSpacing w:val="0"/>
-              <w:jc w:val="center"/>
-            </w:pPr>
-          </w:p>
-        </w:tc>
-        <w:tc>
-          <w:tcPr>
-            <w:tcW w:w="1898" w:type="dxa"/>
-            <w:vAlign w:val="bottom"/>
-          </w:tcPr>
-          <w:p>
-            <w:pPr>
-              <w:contextualSpacing w:val="0"/>
-              <w:jc w:val="center"/>
-            </w:pPr>
-          </w:p>
-        </w:tc>
-        <w:tc>
-          <w:tcPr>
-            <w:tcW w:w="1898" w:type="dxa"/>
-            <w:vAlign w:val="bottom"/>
-          </w:tcPr>
-          <w:p>
-            <w:pPr>
-              <w:contextualSpacing w:val="0"/>
-              <w:jc w:val="center"/>
-            </w:pPr>
-          </w:p>
-        </w:tc>
-      </w:tr>
-    </w:tbl>
+      </w:pPr>
+      <w:r>
+        <w:drawing>
+          <wp:inline distT="0" distB="0" distL="0" distR="0" wp14:anchorId="51D4E5CA" wp14:editId="26D4E06D">
+            <wp:extent cx="2886075" cy="4192978"/>
+            <wp:effectExtent l="0" t="0" r="0" b="0"/>
+            <wp:docPr id="3" name="Picture 3"/>
+            <wp:cNvGraphicFramePr>
+              <a:graphicFrameLocks xmlns:a="http://schemas.openxmlformats.org/drawingml/2006/main" noChangeAspect="1"/>
+            </wp:cNvGraphicFramePr>
+            <a:graphic xmlns:a="http://schemas.openxmlformats.org/drawingml/2006/main">
+              <a:graphicData uri="http://schemas.openxmlformats.org/drawingml/2006/picture">
+                <pic:pic xmlns:pic="http://schemas.openxmlformats.org/drawingml/2006/picture">
+                  <pic:nvPicPr>
+                    <pic:cNvPr id="1" name=""/>
+                    <pic:cNvPicPr/>
+                  </pic:nvPicPr>
+                  <pic:blipFill>
+                    <a:blip r:embed="rId7"/>
+                    <a:stretch>
+                      <a:fillRect/>
+                    </a:stretch>
+                  </pic:blipFill>
+                  <pic:spPr>
+                    <a:xfrm>
+                      <a:off x="0" y="0"/>
+                      <a:ext cx="2891933" cy="4201489"/>
+                    </a:xfrm>
+                    <a:prstGeom prst="rect">
+                      <a:avLst/>
+                    </a:prstGeom>
+                  </pic:spPr>
+                </pic:pic>
+              </a:graphicData>
+            </a:graphic>
+          </wp:inline>
+        </w:drawing>
+      </w:r>
+    </w:p>
+    <w:p>
+      <w:pPr>
+        <w:spacing w:line="240" w:lineRule="auto"/>
+      </w:pPr>
+    </w:p>
     <w:p>
       <w:pPr>
         <w:spacing w:line="240" w:lineRule="auto"/>
@@ -893,6 +701,63 @@
     </w:p>
     <w:p>
       <w:pPr>
+        <w:pStyle w:val="ListParagraph"/>
+        <w:numPr>
+          <w:ilvl w:val="0"/>
+          <w:numId w:val="4"/>
+        </w:numPr>
+        <w:spacing w:line="240" w:lineRule="auto"/>
+      </w:pPr>
+      <w:r>
+        <w:t>I recommend the company to roll out the updated menu</w:t>
+      </w:r>
+    </w:p>
+    <w:p>
+      <w:pPr>
+        <w:spacing w:line="240" w:lineRule="auto"/>
+        <w:ind w:left="720"/>
+        <w:jc w:val="both"/>
+      </w:pPr>
+    </w:p>
+    <w:p>
+      <w:pPr>
+        <w:spacing w:line="240" w:lineRule="auto"/>
+        <w:ind w:left="720"/>
+      </w:pPr>
+      <w:r>
+        <w:pict>
+          <v:shapetype id="_x0000_t75" coordsize="21600,21600" o:spt="75" o:preferrelative="t" path="m@4@5l@4@11@9@11@9@5xe" filled="f" stroked="f">
+            <v:stroke joinstyle="miter"/>
+            <v:formulas>
+              <v:f eqn="if lineDrawn pixelLineWidth 0"/>
+              <v:f eqn="sum @0 1 0"/>
+              <v:f eqn="sum 0 0 @1"/>
+              <v:f eqn="prod @2 1 2"/>
+              <v:f eqn="prod @3 21600 pixelWidth"/>
+              <v:f eqn="prod @3 21600 pixelHeight"/>
+              <v:f eqn="sum @0 0 1"/>
+              <v:f eqn="prod @6 1 2"/>
+              <v:f eqn="prod @7 21600 pixelWidth"/>
+              <v:f eqn="sum @8 21600 0"/>
+              <v:f eqn="prod @7 21600 pixelHeight"/>
+              <v:f eqn="sum @10 21600 0"/>
+            </v:formulas>
+            <v:path o:extrusionok="f" gradientshapeok="t" o:connecttype="rect"/>
+            <o:lock v:ext="edit" aspectratio="t"/>
+          </v:shapetype>
+          <v:shape id="_x0000_i1031" type="#_x0000_t75" style="width:467.25pt;height:459.75pt">
+            <v:imagedata r:id="rId8" o:title="scatter_change_in_stores"/>
+          </v:shape>
+        </w:pict>
+      </w:r>
+    </w:p>
+    <w:p>
+      <w:r>
+        <w:br w:type="page"/>
+      </w:r>
+    </w:p>
+    <w:p>
+      <w:pPr>
         <w:numPr>
           <w:ilvl w:val="0"/>
           <w:numId w:val="1"/>
@@ -902,12 +767,68 @@
       </w:pPr>
       <w:proofErr w:type="gramStart"/>
       <w:r>
+        <w:lastRenderedPageBreak/>
         <w:t>What is the lift from the new menu for West and Central regions (include statistical significance)?</w:t>
       </w:r>
       <w:proofErr w:type="gramEnd"/>
       <w:r>
         <w:t xml:space="preserve"> </w:t>
       </w:r>
+    </w:p>
+    <w:p>
+      <w:pPr>
+        <w:spacing w:line="240" w:lineRule="auto"/>
+        <w:ind w:left="720"/>
+      </w:pPr>
+    </w:p>
+    <w:p>
+      <w:pPr>
+        <w:spacing w:line="240" w:lineRule="auto"/>
+        <w:ind w:left="720"/>
+      </w:pPr>
+      <w:r>
+        <w:drawing>
+          <wp:inline distT="0" distB="0" distL="0" distR="0" wp14:anchorId="74DC1BCD" wp14:editId="598992AA">
+            <wp:extent cx="4115374" cy="2514951"/>
+            <wp:effectExtent l="0" t="0" r="0" b="0"/>
+            <wp:docPr id="7" name="Picture 7"/>
+            <wp:cNvGraphicFramePr>
+              <a:graphicFrameLocks xmlns:a="http://schemas.openxmlformats.org/drawingml/2006/main" noChangeAspect="1"/>
+            </wp:cNvGraphicFramePr>
+            <a:graphic xmlns:a="http://schemas.openxmlformats.org/drawingml/2006/main">
+              <a:graphicData uri="http://schemas.openxmlformats.org/drawingml/2006/picture">
+                <pic:pic xmlns:pic="http://schemas.openxmlformats.org/drawingml/2006/picture">
+                  <pic:nvPicPr>
+                    <pic:cNvPr id="1" name=""/>
+                    <pic:cNvPicPr/>
+                  </pic:nvPicPr>
+                  <pic:blipFill>
+                    <a:blip r:embed="rId9"/>
+                    <a:stretch>
+                      <a:fillRect/>
+                    </a:stretch>
+                  </pic:blipFill>
+                  <pic:spPr>
+                    <a:xfrm>
+                      <a:off x="0" y="0"/>
+                      <a:ext cx="4115374" cy="2514951"/>
+                    </a:xfrm>
+                    <a:prstGeom prst="rect">
+                      <a:avLst/>
+                    </a:prstGeom>
+                  </pic:spPr>
+                </pic:pic>
+              </a:graphicData>
+            </a:graphic>
+          </wp:inline>
+        </w:drawing>
+      </w:r>
+    </w:p>
+    <w:p>
+      <w:pPr>
+        <w:spacing w:line="240" w:lineRule="auto"/>
+        <w:ind w:left="720"/>
+      </w:pPr>
     </w:p>
     <w:p>
       <w:pPr>
@@ -922,41 +843,60 @@
         <w:t>What is the lift from the new menu overall?</w:t>
       </w:r>
     </w:p>
+    <w:p>
+      <w:pPr>
+        <w:spacing w:line="240" w:lineRule="auto"/>
+        <w:ind w:left="720"/>
+      </w:pPr>
+    </w:p>
+    <w:p>
+      <w:pPr>
+        <w:spacing w:line="240" w:lineRule="auto"/>
+        <w:ind w:left="720"/>
+      </w:pPr>
+      <w:r>
+        <w:drawing>
+          <wp:inline distT="0" distB="0" distL="0" distR="0" wp14:anchorId="401A7190" wp14:editId="39F91148">
+            <wp:extent cx="3658111" cy="1400370"/>
+            <wp:effectExtent l="0" t="0" r="0" b="0"/>
+            <wp:docPr id="8" name="Picture 8"/>
+            <wp:cNvGraphicFramePr>
+              <a:graphicFrameLocks xmlns:a="http://schemas.openxmlformats.org/drawingml/2006/main" noChangeAspect="1"/>
+            </wp:cNvGraphicFramePr>
+            <a:graphic xmlns:a="http://schemas.openxmlformats.org/drawingml/2006/main">
+              <a:graphicData uri="http://schemas.openxmlformats.org/drawingml/2006/picture">
+                <pic:pic xmlns:pic="http://schemas.openxmlformats.org/drawingml/2006/picture">
+                  <pic:nvPicPr>
+                    <pic:cNvPr id="1" name=""/>
+                    <pic:cNvPicPr/>
+                  </pic:nvPicPr>
+                  <pic:blipFill>
+                    <a:blip r:embed="rId10"/>
+                    <a:stretch>
+                      <a:fillRect/>
+                    </a:stretch>
+                  </pic:blipFill>
+                  <pic:spPr>
+                    <a:xfrm>
+                      <a:off x="0" y="0"/>
+                      <a:ext cx="3658111" cy="1400370"/>
+                    </a:xfrm>
+                    <a:prstGeom prst="rect">
+                      <a:avLst/>
+                    </a:prstGeom>
+                  </pic:spPr>
+                </pic:pic>
+              </a:graphicData>
+            </a:graphic>
+          </wp:inline>
+        </w:drawing>
+      </w:r>
+    </w:p>
     <w:p/>
-    <w:p/>
-    <w:p>
-      <w:pPr>
-        <w:pStyle w:val="Heading2"/>
-      </w:pPr>
-      <w:bookmarkStart w:id="3" w:name="_1fob9te" w:colFirst="0" w:colLast="0"/>
-      <w:bookmarkEnd w:id="3"/>
-      <w:r>
-        <w:t xml:space="preserve">Before you </w:t>
-      </w:r>
-      <w:proofErr w:type="gramStart"/>
-      <w:r>
-        <w:t>Submit</w:t>
-      </w:r>
-      <w:proofErr w:type="gramEnd"/>
-    </w:p>
-    <w:p>
-      <w:r>
-        <w:t xml:space="preserve">Please check your answers against the requirements of the project dictated by the </w:t>
-      </w:r>
-      <w:hyperlink r:id="rId5" w:anchor="!/rubrics/287/view">
-        <w:r>
-          <w:rPr>
-            <w:color w:val="0000FF"/>
-            <w:u w:val="single"/>
-          </w:rPr>
-          <w:t>rubric</w:t>
-        </w:r>
-      </w:hyperlink>
-      <w:r>
-        <w:t xml:space="preserve"> here. Reviewers will use this rubric to grade your project.</w:t>
-      </w:r>
-    </w:p>
-    <w:p/>
+    <w:p>
+      <w:bookmarkStart w:id="2" w:name="_GoBack"/>
+      <w:bookmarkEnd w:id="2"/>
+    </w:p>
     <w:sectPr>
       <w:pgSz w:w="12240" w:h="15840"/>
       <w:pgMar w:top="1440" w:right="1440" w:bottom="1440" w:left="1440" w:header="720" w:footer="720" w:gutter="0"/>
@@ -970,6 +910,232 @@
 <file path=word/numbering.xml><?xml version="1.0" encoding="utf-8"?>
 <w:numbering xmlns:wpc="http://schemas.microsoft.com/office/word/2010/wordprocessingCanvas" xmlns:cx="http://schemas.microsoft.com/office/drawing/2014/chartex" xmlns:cx1="http://schemas.microsoft.com/office/drawing/2015/9/8/chartex" xmlns:mc="http://schemas.openxmlformats.org/markup-compatibility/2006" xmlns:o="urn:schemas-microsoft-com:office:office" xmlns:r="http://schemas.openxmlformats.org/officeDocument/2006/relationships" xmlns:m="http://schemas.openxmlformats.org/officeDocument/2006/math" xmlns:v="urn:schemas-microsoft-com:vml" xmlns:wp14="http://schemas.microsoft.com/office/word/2010/wordprocessingDrawing" xmlns:wp="http://schemas.openxmlformats.org/drawingml/2006/wordprocessingDrawing" xmlns:w10="urn:schemas-microsoft-com:office:word" xmlns:w="http://schemas.openxmlformats.org/wordprocessingml/2006/main" xmlns:w14="http://schemas.microsoft.com/office/word/2010/wordml" xmlns:w15="http://schemas.microsoft.com/office/word/2012/wordml" xmlns:w16se="http://schemas.microsoft.com/office/word/2015/wordml/symex" xmlns:wpg="http://schemas.microsoft.com/office/word/2010/wordprocessingGroup" xmlns:wpi="http://schemas.microsoft.com/office/word/2010/wordprocessingInk" xmlns:wne="http://schemas.microsoft.com/office/word/2006/wordml" xmlns:wps="http://schemas.microsoft.com/office/word/2010/wordprocessingShape" mc:Ignorable="w14 w15 w16se wp14">
   <w:abstractNum w:abstractNumId="0" w15:restartNumberingAfterBreak="0">
+    <w:nsid w:val="06285033"/>
+    <w:multiLevelType w:val="hybridMultilevel"/>
+    <w:tmpl w:val="0464F34E"/>
+    <w:lvl w:ilvl="0" w:tplc="0409000D">
+      <w:start w:val="1"/>
+      <w:numFmt w:val="bullet"/>
+      <w:lvlText w:val=""/>
+      <w:lvlJc w:val="left"/>
+      <w:pPr>
+        <w:ind w:left="1440" w:hanging="360"/>
+      </w:pPr>
+      <w:rPr>
+        <w:rFonts w:ascii="Wingdings" w:hAnsi="Wingdings" w:hint="default"/>
+      </w:rPr>
+    </w:lvl>
+    <w:lvl w:ilvl="1" w:tplc="04090003" w:tentative="1">
+      <w:start w:val="1"/>
+      <w:numFmt w:val="bullet"/>
+      <w:lvlText w:val="o"/>
+      <w:lvlJc w:val="left"/>
+      <w:pPr>
+        <w:ind w:left="2160" w:hanging="360"/>
+      </w:pPr>
+      <w:rPr>
+        <w:rFonts w:ascii="Courier New" w:hAnsi="Courier New" w:cs="Courier New" w:hint="default"/>
+      </w:rPr>
+    </w:lvl>
+    <w:lvl w:ilvl="2" w:tplc="04090005" w:tentative="1">
+      <w:start w:val="1"/>
+      <w:numFmt w:val="bullet"/>
+      <w:lvlText w:val=""/>
+      <w:lvlJc w:val="left"/>
+      <w:pPr>
+        <w:ind w:left="2880" w:hanging="360"/>
+      </w:pPr>
+      <w:rPr>
+        <w:rFonts w:ascii="Wingdings" w:hAnsi="Wingdings" w:hint="default"/>
+      </w:rPr>
+    </w:lvl>
+    <w:lvl w:ilvl="3" w:tplc="04090001" w:tentative="1">
+      <w:start w:val="1"/>
+      <w:numFmt w:val="bullet"/>
+      <w:lvlText w:val=""/>
+      <w:lvlJc w:val="left"/>
+      <w:pPr>
+        <w:ind w:left="3600" w:hanging="360"/>
+      </w:pPr>
+      <w:rPr>
+        <w:rFonts w:ascii="Symbol" w:hAnsi="Symbol" w:hint="default"/>
+      </w:rPr>
+    </w:lvl>
+    <w:lvl w:ilvl="4" w:tplc="04090003" w:tentative="1">
+      <w:start w:val="1"/>
+      <w:numFmt w:val="bullet"/>
+      <w:lvlText w:val="o"/>
+      <w:lvlJc w:val="left"/>
+      <w:pPr>
+        <w:ind w:left="4320" w:hanging="360"/>
+      </w:pPr>
+      <w:rPr>
+        <w:rFonts w:ascii="Courier New" w:hAnsi="Courier New" w:cs="Courier New" w:hint="default"/>
+      </w:rPr>
+    </w:lvl>
+    <w:lvl w:ilvl="5" w:tplc="04090005" w:tentative="1">
+      <w:start w:val="1"/>
+      <w:numFmt w:val="bullet"/>
+      <w:lvlText w:val=""/>
+      <w:lvlJc w:val="left"/>
+      <w:pPr>
+        <w:ind w:left="5040" w:hanging="360"/>
+      </w:pPr>
+      <w:rPr>
+        <w:rFonts w:ascii="Wingdings" w:hAnsi="Wingdings" w:hint="default"/>
+      </w:rPr>
+    </w:lvl>
+    <w:lvl w:ilvl="6" w:tplc="04090001" w:tentative="1">
+      <w:start w:val="1"/>
+      <w:numFmt w:val="bullet"/>
+      <w:lvlText w:val=""/>
+      <w:lvlJc w:val="left"/>
+      <w:pPr>
+        <w:ind w:left="5760" w:hanging="360"/>
+      </w:pPr>
+      <w:rPr>
+        <w:rFonts w:ascii="Symbol" w:hAnsi="Symbol" w:hint="default"/>
+      </w:rPr>
+    </w:lvl>
+    <w:lvl w:ilvl="7" w:tplc="04090003" w:tentative="1">
+      <w:start w:val="1"/>
+      <w:numFmt w:val="bullet"/>
+      <w:lvlText w:val="o"/>
+      <w:lvlJc w:val="left"/>
+      <w:pPr>
+        <w:ind w:left="6480" w:hanging="360"/>
+      </w:pPr>
+      <w:rPr>
+        <w:rFonts w:ascii="Courier New" w:hAnsi="Courier New" w:cs="Courier New" w:hint="default"/>
+      </w:rPr>
+    </w:lvl>
+    <w:lvl w:ilvl="8" w:tplc="04090005" w:tentative="1">
+      <w:start w:val="1"/>
+      <w:numFmt w:val="bullet"/>
+      <w:lvlText w:val=""/>
+      <w:lvlJc w:val="left"/>
+      <w:pPr>
+        <w:ind w:left="7200" w:hanging="360"/>
+      </w:pPr>
+      <w:rPr>
+        <w:rFonts w:ascii="Wingdings" w:hAnsi="Wingdings" w:hint="default"/>
+      </w:rPr>
+    </w:lvl>
+  </w:abstractNum>
+  <w:abstractNum w:abstractNumId="1" w15:restartNumberingAfterBreak="0">
+    <w:nsid w:val="159A70DA"/>
+    <w:multiLevelType w:val="hybridMultilevel"/>
+    <w:tmpl w:val="343AFF78"/>
+    <w:lvl w:ilvl="0" w:tplc="0409000D">
+      <w:start w:val="1"/>
+      <w:numFmt w:val="bullet"/>
+      <w:lvlText w:val=""/>
+      <w:lvlJc w:val="left"/>
+      <w:pPr>
+        <w:ind w:left="1440" w:hanging="360"/>
+      </w:pPr>
+      <w:rPr>
+        <w:rFonts w:ascii="Wingdings" w:hAnsi="Wingdings" w:hint="default"/>
+      </w:rPr>
+    </w:lvl>
+    <w:lvl w:ilvl="1" w:tplc="04090003" w:tentative="1">
+      <w:start w:val="1"/>
+      <w:numFmt w:val="bullet"/>
+      <w:lvlText w:val="o"/>
+      <w:lvlJc w:val="left"/>
+      <w:pPr>
+        <w:ind w:left="2160" w:hanging="360"/>
+      </w:pPr>
+      <w:rPr>
+        <w:rFonts w:ascii="Courier New" w:hAnsi="Courier New" w:cs="Courier New" w:hint="default"/>
+      </w:rPr>
+    </w:lvl>
+    <w:lvl w:ilvl="2" w:tplc="04090005" w:tentative="1">
+      <w:start w:val="1"/>
+      <w:numFmt w:val="bullet"/>
+      <w:lvlText w:val=""/>
+      <w:lvlJc w:val="left"/>
+      <w:pPr>
+        <w:ind w:left="2880" w:hanging="360"/>
+      </w:pPr>
+      <w:rPr>
+        <w:rFonts w:ascii="Wingdings" w:hAnsi="Wingdings" w:hint="default"/>
+      </w:rPr>
+    </w:lvl>
+    <w:lvl w:ilvl="3" w:tplc="04090001" w:tentative="1">
+      <w:start w:val="1"/>
+      <w:numFmt w:val="bullet"/>
+      <w:lvlText w:val=""/>
+      <w:lvlJc w:val="left"/>
+      <w:pPr>
+        <w:ind w:left="3600" w:hanging="360"/>
+      </w:pPr>
+      <w:rPr>
+        <w:rFonts w:ascii="Symbol" w:hAnsi="Symbol" w:hint="default"/>
+      </w:rPr>
+    </w:lvl>
+    <w:lvl w:ilvl="4" w:tplc="04090003" w:tentative="1">
+      <w:start w:val="1"/>
+      <w:numFmt w:val="bullet"/>
+      <w:lvlText w:val="o"/>
+      <w:lvlJc w:val="left"/>
+      <w:pPr>
+        <w:ind w:left="4320" w:hanging="360"/>
+      </w:pPr>
+      <w:rPr>
+        <w:rFonts w:ascii="Courier New" w:hAnsi="Courier New" w:cs="Courier New" w:hint="default"/>
+      </w:rPr>
+    </w:lvl>
+    <w:lvl w:ilvl="5" w:tplc="04090005" w:tentative="1">
+      <w:start w:val="1"/>
+      <w:numFmt w:val="bullet"/>
+      <w:lvlText w:val=""/>
+      <w:lvlJc w:val="left"/>
+      <w:pPr>
+        <w:ind w:left="5040" w:hanging="360"/>
+      </w:pPr>
+      <w:rPr>
+        <w:rFonts w:ascii="Wingdings" w:hAnsi="Wingdings" w:hint="default"/>
+      </w:rPr>
+    </w:lvl>
+    <w:lvl w:ilvl="6" w:tplc="04090001" w:tentative="1">
+      <w:start w:val="1"/>
+      <w:numFmt w:val="bullet"/>
+      <w:lvlText w:val=""/>
+      <w:lvlJc w:val="left"/>
+      <w:pPr>
+        <w:ind w:left="5760" w:hanging="360"/>
+      </w:pPr>
+      <w:rPr>
+        <w:rFonts w:ascii="Symbol" w:hAnsi="Symbol" w:hint="default"/>
+      </w:rPr>
+    </w:lvl>
+    <w:lvl w:ilvl="7" w:tplc="04090003" w:tentative="1">
+      <w:start w:val="1"/>
+      <w:numFmt w:val="bullet"/>
+      <w:lvlText w:val="o"/>
+      <w:lvlJc w:val="left"/>
+      <w:pPr>
+        <w:ind w:left="6480" w:hanging="360"/>
+      </w:pPr>
+      <w:rPr>
+        <w:rFonts w:ascii="Courier New" w:hAnsi="Courier New" w:cs="Courier New" w:hint="default"/>
+      </w:rPr>
+    </w:lvl>
+    <w:lvl w:ilvl="8" w:tplc="04090005" w:tentative="1">
+      <w:start w:val="1"/>
+      <w:numFmt w:val="bullet"/>
+      <w:lvlText w:val=""/>
+      <w:lvlJc w:val="left"/>
+      <w:pPr>
+        <w:ind w:left="7200" w:hanging="360"/>
+      </w:pPr>
+      <w:rPr>
+        <w:rFonts w:ascii="Wingdings" w:hAnsi="Wingdings" w:hint="default"/>
+      </w:rPr>
+    </w:lvl>
+  </w:abstractNum>
+  <w:abstractNum w:abstractNumId="2" w15:restartNumberingAfterBreak="0">
     <w:nsid w:val="3698368D"/>
     <w:multiLevelType w:val="multilevel"/>
     <w:tmpl w:val="EC76FB08"/>
@@ -1055,7 +1221,7 @@
       </w:pPr>
     </w:lvl>
   </w:abstractNum>
-  <w:abstractNum w:abstractNumId="1" w15:restartNumberingAfterBreak="0">
+  <w:abstractNum w:abstractNumId="3" w15:restartNumberingAfterBreak="0">
     <w:nsid w:val="3E947AD6"/>
     <w:multiLevelType w:val="multilevel"/>
     <w:tmpl w:val="87E0299A"/>
@@ -1141,7 +1307,7 @@
       </w:pPr>
     </w:lvl>
   </w:abstractNum>
-  <w:abstractNum w:abstractNumId="2" w15:restartNumberingAfterBreak="0">
+  <w:abstractNum w:abstractNumId="4" w15:restartNumberingAfterBreak="0">
     <w:nsid w:val="727C4089"/>
     <w:multiLevelType w:val="multilevel"/>
     <w:tmpl w:val="2F80CC92"/>
@@ -1228,13 +1394,19 @@
     </w:lvl>
   </w:abstractNum>
   <w:num w:numId="1">
+    <w:abstractNumId w:val="4"/>
+  </w:num>
+  <w:num w:numId="2">
+    <w:abstractNumId w:val="3"/>
+  </w:num>
+  <w:num w:numId="3">
     <w:abstractNumId w:val="2"/>
   </w:num>
-  <w:num w:numId="2">
+  <w:num w:numId="4">
+    <w:abstractNumId w:val="0"/>
+  </w:num>
+  <w:num w:numId="5">
     <w:abstractNumId w:val="1"/>
-  </w:num>
-  <w:num w:numId="3">
-    <w:abstractNumId w:val="0"/>
   </w:num>
 </w:numbering>
 </file>

</xml_diff>

<commit_message>
update the final report for submission
</commit_message>
<xml_diff>
--- a/project5-1/submission5-1.docx
+++ b/project5-1/submission5-1.docx
@@ -1,14 +1,16 @@
 
 <file path=word/document.xml><?xml version="1.0" encoding="utf-8"?>
-<w:document xmlns:wpc="http://schemas.microsoft.com/office/word/2010/wordprocessingCanvas" xmlns:cx="http://schemas.microsoft.com/office/drawing/2014/chartex" xmlns:cx1="http://schemas.microsoft.com/office/drawing/2015/9/8/chartex" xmlns:mc="http://schemas.openxmlformats.org/markup-compatibility/2006" xmlns:o="urn:schemas-microsoft-com:office:office" xmlns:r="http://schemas.openxmlformats.org/officeDocument/2006/relationships" xmlns:m="http://schemas.openxmlformats.org/officeDocument/2006/math" xmlns:v="urn:schemas-microsoft-com:vml" xmlns:wp14="http://schemas.microsoft.com/office/word/2010/wordprocessingDrawing" xmlns:wp="http://schemas.openxmlformats.org/drawingml/2006/wordprocessingDrawing" xmlns:w10="urn:schemas-microsoft-com:office:word" xmlns:w="http://schemas.openxmlformats.org/wordprocessingml/2006/main" xmlns:w14="http://schemas.microsoft.com/office/word/2010/wordml" xmlns:w15="http://schemas.microsoft.com/office/word/2012/wordml" xmlns:w16se="http://schemas.microsoft.com/office/word/2015/wordml/symex" xmlns:wpg="http://schemas.microsoft.com/office/word/2010/wordprocessingGroup" xmlns:wpi="http://schemas.microsoft.com/office/word/2010/wordprocessingInk" xmlns:wne="http://schemas.microsoft.com/office/word/2006/wordml" xmlns:wps="http://schemas.microsoft.com/office/word/2010/wordprocessingShape" mc:Ignorable="w14 w15 w16se wp14">
+<w:document xmlns:o="urn:schemas-microsoft-com:office:office" xmlns:r="http://schemas.openxmlformats.org/officeDocument/2006/relationships" xmlns:v="urn:schemas-microsoft-com:vml" xmlns:w="http://schemas.openxmlformats.org/wordprocessingml/2006/main" xmlns:w10="urn:schemas-microsoft-com:office:word" xmlns:wp="http://schemas.openxmlformats.org/drawingml/2006/wordprocessingDrawing" xmlns:wps="http://schemas.microsoft.com/office/word/2010/wordprocessingShape" xmlns:wpg="http://schemas.microsoft.com/office/word/2010/wordprocessingGroup" xmlns:mc="http://schemas.openxmlformats.org/markup-compatibility/2006" xmlns:wp14="http://schemas.microsoft.com/office/word/2010/wordprocessingDrawing" xmlns:w14="http://schemas.microsoft.com/office/word/2010/wordml" mc:Ignorable="w14 wp14">
   <w:background w:color="FFFFFF"/>
   <w:body>
     <w:p>
       <w:pPr>
         <w:pStyle w:val="Heading1"/>
+        <w:spacing w:before="400" w:after="120"/>
         <w:jc w:val="center"/>
-      </w:pPr>
-      <w:bookmarkStart w:id="0" w:name="_gjdgxs" w:colFirst="0" w:colLast="0"/>
+        <w:rPr/>
+      </w:pPr>
+      <w:bookmarkStart w:id="0" w:name="_gjdgxs"/>
       <w:bookmarkEnd w:id="0"/>
       <w:r>
         <w:rPr>
@@ -20,17 +22,21 @@
     <w:p>
       <w:pPr>
         <w:pStyle w:val="Heading2"/>
-        <w:keepNext w:val="0"/>
-        <w:keepLines w:val="0"/>
+        <w:keepNext w:val="false"/>
+        <w:keepLines w:val="false"/>
         <w:spacing w:before="240" w:after="40"/>
-      </w:pPr>
-      <w:r>
+        <w:rPr/>
+      </w:pPr>
+      <w:r>
+        <w:rPr/>
         <w:t>Step 1: Plan Your Analysis</w:t>
       </w:r>
     </w:p>
     <w:p>
       <w:pPr>
-        <w:spacing w:line="240" w:lineRule="auto"/>
+        <w:pStyle w:val="Normal"/>
+        <w:spacing w:lineRule="auto" w:line="240"/>
+        <w:rPr/>
       </w:pPr>
       <w:r>
         <w:rPr>
@@ -41,48 +47,31 @@
     </w:p>
     <w:p>
       <w:pPr>
-        <w:spacing w:line="240" w:lineRule="auto"/>
+        <w:pStyle w:val="Normal"/>
+        <w:spacing w:lineRule="auto" w:line="240"/>
+        <w:rPr/>
       </w:pPr>
       <w:r>
         <w:rPr>
           <w:i/>
         </w:rPr>
-        <w:t xml:space="preserve">Answer the following questions to help you </w:t>
-      </w:r>
-      <w:proofErr w:type="gramStart"/>
-      <w:r>
-        <w:rPr>
-          <w:i/>
-        </w:rPr>
-        <w:t>plan out</w:t>
-      </w:r>
-      <w:proofErr w:type="gramEnd"/>
-      <w:r>
-        <w:rPr>
-          <w:i/>
-        </w:rPr>
-        <w:t xml:space="preserve"> your analysis:</w:t>
-      </w:r>
-    </w:p>
-    <w:p>
-      <w:pPr>
+        <w:t>Answer the following questions to help you plan out your analysis:</w:t>
+      </w:r>
+    </w:p>
+    <w:p>
+      <w:pPr>
+        <w:pStyle w:val="Normal"/>
         <w:numPr>
           <w:ilvl w:val="0"/>
           <w:numId w:val="3"/>
         </w:numPr>
-        <w:spacing w:line="240" w:lineRule="auto"/>
-        <w:ind w:hanging="360"/>
-      </w:pPr>
-      <w:r>
-        <w:t xml:space="preserve">What is the performance metric </w:t>
-      </w:r>
-      <w:proofErr w:type="gramStart"/>
-      <w:r>
-        <w:t>you’ll</w:t>
-      </w:r>
-      <w:proofErr w:type="gramEnd"/>
-      <w:r>
-        <w:t xml:space="preserve"> use to evaluate the results of your test?</w:t>
+        <w:spacing w:lineRule="auto" w:line="240"/>
+        <w:ind w:left="720" w:hanging="360"/>
+        <w:rPr/>
+      </w:pPr>
+      <w:r>
+        <w:rPr/>
+        <w:t>What is the performance metric you’ll use to evaluate the results of your test?</w:t>
       </w:r>
     </w:p>
     <w:p>
@@ -92,28 +81,38 @@
           <w:ilvl w:val="0"/>
           <w:numId w:val="5"/>
         </w:numPr>
-        <w:spacing w:line="240" w:lineRule="auto"/>
-      </w:pPr>
-      <w:r>
+        <w:spacing w:lineRule="auto" w:line="240"/>
+        <w:rPr/>
+      </w:pPr>
+      <w:r>
+        <w:rPr/>
         <w:t>The performance metric is the profit increase at least 18%.</w:t>
       </w:r>
     </w:p>
     <w:p>
       <w:pPr>
-        <w:spacing w:line="240" w:lineRule="auto"/>
-        <w:ind w:left="720"/>
-      </w:pPr>
-    </w:p>
-    <w:p>
-      <w:pPr>
+        <w:pStyle w:val="Normal"/>
+        <w:spacing w:lineRule="auto" w:line="240"/>
+        <w:ind w:left="720" w:hanging="0"/>
+        <w:rPr/>
+      </w:pPr>
+      <w:r>
+        <w:rPr/>
+      </w:r>
+    </w:p>
+    <w:p>
+      <w:pPr>
+        <w:pStyle w:val="Normal"/>
         <w:numPr>
           <w:ilvl w:val="0"/>
           <w:numId w:val="3"/>
         </w:numPr>
-        <w:spacing w:line="240" w:lineRule="auto"/>
-        <w:ind w:hanging="360"/>
-      </w:pPr>
-      <w:r>
+        <w:spacing w:lineRule="auto" w:line="240"/>
+        <w:ind w:left="720" w:hanging="360"/>
+        <w:rPr/>
+      </w:pPr>
+      <w:r>
+        <w:rPr/>
         <w:t>What is the test period?</w:t>
       </w:r>
     </w:p>
@@ -124,36 +123,42 @@
           <w:ilvl w:val="0"/>
           <w:numId w:val="5"/>
         </w:numPr>
-      </w:pPr>
-      <w:r>
-        <w:t>The test period is 12 weeks.</w:t>
-      </w:r>
-    </w:p>
-    <w:p>
-      <w:pPr>
-        <w:spacing w:line="240" w:lineRule="auto"/>
-        <w:ind w:left="720"/>
-      </w:pPr>
-    </w:p>
-    <w:p>
-      <w:pPr>
+        <w:rPr/>
+      </w:pPr>
+      <w:r>
+        <w:rPr/>
+        <w:t xml:space="preserve">The test period is 12 weeks </w:t>
+      </w:r>
+      <w:r>
+        <w:rPr/>
+        <w:t>from 2016-April-29 to 2016-July-21</w:t>
+      </w:r>
+    </w:p>
+    <w:p>
+      <w:pPr>
+        <w:pStyle w:val="Normal"/>
+        <w:spacing w:lineRule="auto" w:line="240"/>
+        <w:ind w:left="720" w:hanging="0"/>
+        <w:rPr/>
+      </w:pPr>
+      <w:r>
+        <w:rPr/>
+      </w:r>
+    </w:p>
+    <w:p>
+      <w:pPr>
+        <w:pStyle w:val="Normal"/>
         <w:numPr>
           <w:ilvl w:val="0"/>
           <w:numId w:val="3"/>
         </w:numPr>
-        <w:spacing w:after="40" w:line="240" w:lineRule="auto"/>
-        <w:ind w:hanging="360"/>
-      </w:pPr>
-      <w:r>
-        <w:t xml:space="preserve">At what level (day, week, month, etc.) </w:t>
-      </w:r>
-      <w:proofErr w:type="gramStart"/>
-      <w:r>
-        <w:t>should the data be aggregated</w:t>
-      </w:r>
-      <w:proofErr w:type="gramEnd"/>
-      <w:r>
-        <w:t>?</w:t>
+        <w:spacing w:lineRule="auto" w:line="240" w:before="0" w:after="40"/>
+        <w:ind w:left="720" w:hanging="360"/>
+        <w:rPr/>
+      </w:pPr>
+      <w:r>
+        <w:rPr/>
+        <w:t>At what level (day, week, month, etc.) should the data be aggregated?</w:t>
       </w:r>
     </w:p>
     <w:p>
@@ -163,63 +168,82 @@
           <w:ilvl w:val="0"/>
           <w:numId w:val="5"/>
         </w:numPr>
-        <w:spacing w:after="40" w:line="240" w:lineRule="auto"/>
-      </w:pPr>
-      <w:r>
+        <w:spacing w:lineRule="auto" w:line="240" w:before="0" w:after="40"/>
+        <w:contextualSpacing/>
+        <w:rPr/>
+      </w:pPr>
+      <w:r>
+        <w:rPr/>
         <w:t>I will aggregate data to week period</w:t>
       </w:r>
     </w:p>
     <w:p>
       <w:pPr>
-        <w:spacing w:after="40" w:line="240" w:lineRule="auto"/>
-        <w:ind w:left="720"/>
-      </w:pPr>
+        <w:pStyle w:val="Normal"/>
+        <w:spacing w:lineRule="auto" w:line="240" w:before="0" w:after="40"/>
+        <w:ind w:left="720" w:hanging="0"/>
+        <w:rPr/>
+      </w:pPr>
+      <w:r>
+        <w:rPr/>
+      </w:r>
     </w:p>
     <w:p>
       <w:pPr>
         <w:pStyle w:val="Heading2"/>
-        <w:keepNext w:val="0"/>
-        <w:keepLines w:val="0"/>
+        <w:keepNext w:val="false"/>
+        <w:keepLines w:val="false"/>
         <w:spacing w:before="240" w:after="40"/>
-      </w:pPr>
-      <w:r>
+        <w:rPr/>
+      </w:pPr>
+      <w:r>
+        <w:rPr/>
         <w:t xml:space="preserve">Step 2: Clean Up Your Data </w:t>
       </w:r>
     </w:p>
     <w:p>
       <w:pPr>
-        <w:spacing w:line="240" w:lineRule="auto"/>
+        <w:pStyle w:val="Normal"/>
+        <w:spacing w:lineRule="auto" w:line="240"/>
+        <w:rPr/>
       </w:pPr>
       <w:r>
         <w:rPr>
           <w:i/>
         </w:rPr>
-        <w:t xml:space="preserve">In this step, you should prepare the data for steps 3 and 4. You should aggregate the transaction data to the appropriate level and filter on the appropriate data ranges. You can assume that there is no missing, incomplete, duplicate, or dirty data. </w:t>
-      </w:r>
-      <w:proofErr w:type="gramStart"/>
-      <w:r>
-        <w:rPr>
-          <w:i/>
-        </w:rPr>
-        <w:t>You’re</w:t>
-      </w:r>
-      <w:proofErr w:type="gramEnd"/>
-      <w:r>
-        <w:rPr>
-          <w:i/>
-        </w:rPr>
-        <w:t xml:space="preserve"> ready to move on to the next step when you have weekly transaction data for all stores.</w:t>
-      </w:r>
-    </w:p>
-    <w:p/>
-    <w:p/>
-    <w:p>
-      <w:r>
+        <w:t>In this step, you should prepare the data for steps 3 and 4. You should aggregate the transaction data to the appropriate level and filter on the appropriate data ranges. You can assume that there is no missing, incomplete, duplicate, or dirty data. You’re ready to move on to the next step when you have weekly transaction data for all stores.</w:t>
+      </w:r>
+    </w:p>
+    <w:p>
+      <w:pPr>
+        <w:pStyle w:val="Normal"/>
+        <w:rPr/>
+      </w:pPr>
+      <w:r>
+        <w:rPr/>
+      </w:r>
+    </w:p>
+    <w:p>
+      <w:pPr>
+        <w:pStyle w:val="Normal"/>
+        <w:rPr/>
+      </w:pPr>
+      <w:r>
+        <w:rPr/>
+      </w:r>
+    </w:p>
+    <w:p>
+      <w:pPr>
+        <w:pStyle w:val="Normal"/>
+        <w:rPr/>
+      </w:pPr>
+      <w:r>
+        <w:rPr/>
         <w:drawing>
-          <wp:inline distT="0" distB="0" distL="0" distR="0" wp14:anchorId="4CFB88D2" wp14:editId="5760561D">
+          <wp:inline distT="0" distB="0" distL="0" distR="0">
             <wp:extent cx="5943600" cy="722630"/>
-            <wp:effectExtent l="0" t="0" r="0" b="1270"/>
-            <wp:docPr id="1" name="Picture 1"/>
+            <wp:effectExtent l="0" t="0" r="0" b="0"/>
+            <wp:docPr id="1" name="Picture 1" descr=""/>
             <wp:cNvGraphicFramePr>
               <a:graphicFrameLocks xmlns:a="http://schemas.openxmlformats.org/drawingml/2006/main" noChangeAspect="1"/>
             </wp:cNvGraphicFramePr>
@@ -227,16 +251,18 @@
               <a:graphicData uri="http://schemas.openxmlformats.org/drawingml/2006/picture">
                 <pic:pic xmlns:pic="http://schemas.openxmlformats.org/drawingml/2006/picture">
                   <pic:nvPicPr>
-                    <pic:cNvPr id="1" name=""/>
-                    <pic:cNvPicPr/>
+                    <pic:cNvPr id="1" name="Picture 1" descr=""/>
+                    <pic:cNvPicPr>
+                      <a:picLocks noChangeAspect="1" noChangeArrowheads="1"/>
+                    </pic:cNvPicPr>
                   </pic:nvPicPr>
                   <pic:blipFill>
-                    <a:blip r:embed="rId5"/>
+                    <a:blip r:embed="rId2"/>
                     <a:stretch>
                       <a:fillRect/>
                     </a:stretch>
                   </pic:blipFill>
-                  <pic:spPr>
+                  <pic:spPr bwMode="auto">
                     <a:xfrm>
                       <a:off x="0" y="0"/>
                       <a:ext cx="5943600" cy="722630"/>
@@ -252,33 +278,51 @@
         </w:drawing>
       </w:r>
     </w:p>
-    <w:p/>
-    <w:p>
-      <w:pPr>
+    <w:p>
+      <w:pPr>
+        <w:pStyle w:val="Normal"/>
+        <w:rPr/>
+      </w:pPr>
+      <w:r>
+        <w:rPr/>
+      </w:r>
+    </w:p>
+    <w:p>
+      <w:pPr>
+        <w:pStyle w:val="Normal"/>
         <w:rPr>
           <w:sz w:val="32"/>
           <w:szCs w:val="32"/>
         </w:rPr>
       </w:pPr>
       <w:r>
+        <w:rPr>
+          <w:sz w:val="32"/>
+          <w:szCs w:val="32"/>
+        </w:rPr>
+      </w:r>
+      <w:r>
         <w:br w:type="page"/>
       </w:r>
     </w:p>
     <w:p>
       <w:pPr>
         <w:pStyle w:val="Heading2"/>
-        <w:keepNext w:val="0"/>
-        <w:keepLines w:val="0"/>
+        <w:keepNext w:val="false"/>
+        <w:keepLines w:val="false"/>
         <w:spacing w:before="240" w:after="40"/>
-      </w:pPr>
-      <w:r>
-        <w:lastRenderedPageBreak/>
+        <w:rPr/>
+      </w:pPr>
+      <w:r>
+        <w:rPr/>
         <w:t>Step 3: Match Treatment and Control Units</w:t>
       </w:r>
     </w:p>
     <w:p>
       <w:pPr>
-        <w:spacing w:line="240" w:lineRule="auto"/>
+        <w:pStyle w:val="Normal"/>
+        <w:spacing w:lineRule="auto" w:line="240"/>
+        <w:rPr/>
       </w:pPr>
       <w:r>
         <w:rPr>
@@ -289,12 +333,19 @@
     </w:p>
     <w:p>
       <w:pPr>
-        <w:spacing w:line="240" w:lineRule="auto"/>
-      </w:pPr>
-    </w:p>
-    <w:p>
-      <w:pPr>
-        <w:spacing w:line="240" w:lineRule="auto"/>
+        <w:pStyle w:val="Normal"/>
+        <w:spacing w:lineRule="auto" w:line="240"/>
+        <w:rPr/>
+      </w:pPr>
+      <w:r>
+        <w:rPr/>
+      </w:r>
+    </w:p>
+    <w:p>
+      <w:pPr>
+        <w:pStyle w:val="Normal"/>
+        <w:spacing w:lineRule="auto" w:line="240"/>
+        <w:rPr/>
       </w:pPr>
       <w:r>
         <w:rPr>
@@ -305,31 +356,18 @@
     </w:p>
     <w:p>
       <w:pPr>
+        <w:pStyle w:val="Normal"/>
         <w:numPr>
           <w:ilvl w:val="0"/>
           <w:numId w:val="2"/>
         </w:numPr>
-        <w:spacing w:line="240" w:lineRule="auto"/>
-        <w:ind w:hanging="360"/>
-      </w:pPr>
-      <w:r>
-        <w:t xml:space="preserve">What control variables </w:t>
-      </w:r>
-      <w:proofErr w:type="gramStart"/>
-      <w:r>
-        <w:t>should be considered</w:t>
-      </w:r>
-      <w:proofErr w:type="gramEnd"/>
-      <w:r>
-        <w:t xml:space="preserve">? Note: Only consider variables in the </w:t>
-      </w:r>
-      <w:proofErr w:type="spellStart"/>
-      <w:r>
-        <w:t>RoundRoastersStore</w:t>
-      </w:r>
-      <w:proofErr w:type="spellEnd"/>
-      <w:r>
-        <w:t xml:space="preserve"> file.</w:t>
+        <w:spacing w:lineRule="auto" w:line="240"/>
+        <w:ind w:left="720" w:hanging="360"/>
+        <w:rPr/>
+      </w:pPr>
+      <w:r>
+        <w:rPr/>
+        <w:t>What control variables should be considered? Note: Only consider variables in the RoundRoastersStore file.</w:t>
       </w:r>
     </w:p>
     <w:p>
@@ -339,41 +377,38 @@
           <w:ilvl w:val="0"/>
           <w:numId w:val="4"/>
         </w:numPr>
-        <w:spacing w:line="240" w:lineRule="auto"/>
-      </w:pPr>
-      <w:r>
-        <w:t xml:space="preserve">Control variables to be used are </w:t>
-      </w:r>
-      <w:proofErr w:type="spellStart"/>
-      <w:r>
-        <w:t>Sq_Ft</w:t>
-      </w:r>
-      <w:proofErr w:type="spellEnd"/>
-      <w:r>
-        <w:t xml:space="preserve"> and </w:t>
-      </w:r>
-      <w:proofErr w:type="spellStart"/>
-      <w:r>
-        <w:t>AvgMonthSales</w:t>
-      </w:r>
-      <w:proofErr w:type="spellEnd"/>
-    </w:p>
-    <w:p>
-      <w:pPr>
-        <w:spacing w:line="240" w:lineRule="auto"/>
-        <w:ind w:left="720"/>
-      </w:pPr>
-    </w:p>
-    <w:p>
-      <w:pPr>
+        <w:spacing w:lineRule="auto" w:line="240"/>
+        <w:rPr/>
+      </w:pPr>
+      <w:r>
+        <w:rPr/>
+        <w:t>Control variables to be used are Sq_Ft and AvgMonthSales</w:t>
+      </w:r>
+    </w:p>
+    <w:p>
+      <w:pPr>
+        <w:pStyle w:val="Normal"/>
+        <w:spacing w:lineRule="auto" w:line="240"/>
+        <w:ind w:left="720" w:hanging="0"/>
+        <w:rPr/>
+      </w:pPr>
+      <w:r>
+        <w:rPr/>
+      </w:r>
+    </w:p>
+    <w:p>
+      <w:pPr>
+        <w:pStyle w:val="Normal"/>
         <w:numPr>
           <w:ilvl w:val="0"/>
           <w:numId w:val="2"/>
         </w:numPr>
-        <w:spacing w:line="240" w:lineRule="auto"/>
-        <w:ind w:hanging="360"/>
-      </w:pPr>
-      <w:r>
+        <w:spacing w:lineRule="auto" w:line="240"/>
+        <w:ind w:left="720" w:hanging="360"/>
+        <w:rPr/>
+      </w:pPr>
+      <w:r>
+        <w:rPr/>
         <w:t>What is the correlation between your each potential control variable and your performance metric?</w:t>
       </w:r>
     </w:p>
@@ -384,18 +419,12 @@
           <w:ilvl w:val="0"/>
           <w:numId w:val="4"/>
         </w:numPr>
-        <w:spacing w:line="240" w:lineRule="auto"/>
-      </w:pPr>
-      <w:r>
-        <w:t xml:space="preserve">Control variable </w:t>
-      </w:r>
-      <w:proofErr w:type="spellStart"/>
-      <w:r>
-        <w:t>Sq_Ft</w:t>
-      </w:r>
-      <w:proofErr w:type="spellEnd"/>
-      <w:r>
-        <w:t xml:space="preserve"> has weak correlation with aggregated weekly store gross margin.</w:t>
+        <w:spacing w:lineRule="auto" w:line="240"/>
+        <w:rPr/>
+      </w:pPr>
+      <w:r>
+        <w:rPr/>
+        <w:t>Control variable Sq_Ft has weak correlation with aggregated weekly store gross margin.</w:t>
       </w:r>
     </w:p>
     <w:p>
@@ -405,40 +434,39 @@
           <w:ilvl w:val="0"/>
           <w:numId w:val="4"/>
         </w:numPr>
-        <w:spacing w:line="240" w:lineRule="auto"/>
-      </w:pPr>
-      <w:r>
-        <w:t xml:space="preserve">Control variable </w:t>
-      </w:r>
-      <w:proofErr w:type="spellStart"/>
-      <w:r>
-        <w:t>AvgMonthSales</w:t>
-      </w:r>
-      <w:proofErr w:type="spellEnd"/>
-      <w:r>
-        <w:t xml:space="preserve"> has strong correlation with </w:t>
-      </w:r>
-      <w:r>
-        <w:t>aggregated weekly store gross margin.</w:t>
-      </w:r>
-    </w:p>
-    <w:p>
-      <w:pPr>
-        <w:spacing w:line="240" w:lineRule="auto"/>
-        <w:ind w:left="720"/>
-      </w:pPr>
-    </w:p>
-    <w:p>
-      <w:pPr>
-        <w:spacing w:line="240" w:lineRule="auto"/>
-        <w:ind w:left="720"/>
-      </w:pPr>
-      <w:r>
+        <w:spacing w:lineRule="auto" w:line="240"/>
+        <w:rPr/>
+      </w:pPr>
+      <w:r>
+        <w:rPr/>
+        <w:t>Control variable AvgMonthSales has strong correlation with aggregated weekly store gross margin.</w:t>
+      </w:r>
+    </w:p>
+    <w:p>
+      <w:pPr>
+        <w:pStyle w:val="Normal"/>
+        <w:spacing w:lineRule="auto" w:line="240"/>
+        <w:ind w:left="720" w:hanging="0"/>
+        <w:rPr/>
+      </w:pPr>
+      <w:r>
+        <w:rPr/>
+      </w:r>
+    </w:p>
+    <w:p>
+      <w:pPr>
+        <w:pStyle w:val="Normal"/>
+        <w:spacing w:lineRule="auto" w:line="240"/>
+        <w:ind w:left="720" w:hanging="0"/>
+        <w:rPr/>
+      </w:pPr>
+      <w:r>
+        <w:rPr/>
         <w:drawing>
-          <wp:inline distT="0" distB="0" distL="0" distR="0" wp14:anchorId="6D053A90" wp14:editId="0D7363AD">
-            <wp:extent cx="3953427" cy="1171739"/>
-            <wp:effectExtent l="0" t="0" r="0" b="9525"/>
-            <wp:docPr id="2" name="Picture 2"/>
+          <wp:inline distT="0" distB="0" distL="0" distR="0">
+            <wp:extent cx="3953510" cy="1171575"/>
+            <wp:effectExtent l="0" t="0" r="0" b="0"/>
+            <wp:docPr id="2" name="Picture 2" descr=""/>
             <wp:cNvGraphicFramePr>
               <a:graphicFrameLocks xmlns:a="http://schemas.openxmlformats.org/drawingml/2006/main" noChangeAspect="1"/>
             </wp:cNvGraphicFramePr>
@@ -446,19 +474,21 @@
               <a:graphicData uri="http://schemas.openxmlformats.org/drawingml/2006/picture">
                 <pic:pic xmlns:pic="http://schemas.openxmlformats.org/drawingml/2006/picture">
                   <pic:nvPicPr>
-                    <pic:cNvPr id="1" name=""/>
-                    <pic:cNvPicPr/>
+                    <pic:cNvPr id="2" name="Picture 2" descr=""/>
+                    <pic:cNvPicPr>
+                      <a:picLocks noChangeAspect="1" noChangeArrowheads="1"/>
+                    </pic:cNvPicPr>
                   </pic:nvPicPr>
                   <pic:blipFill>
-                    <a:blip r:embed="rId6"/>
+                    <a:blip r:embed="rId3"/>
                     <a:stretch>
                       <a:fillRect/>
                     </a:stretch>
                   </pic:blipFill>
-                  <pic:spPr>
+                  <pic:spPr bwMode="auto">
                     <a:xfrm>
                       <a:off x="0" y="0"/>
-                      <a:ext cx="3953427" cy="1171739"/>
+                      <a:ext cx="3953510" cy="1171575"/>
                     </a:xfrm>
                     <a:prstGeom prst="rect">
                       <a:avLst/>
@@ -473,22 +503,30 @@
     </w:p>
     <w:p>
       <w:pPr>
-        <w:spacing w:line="240" w:lineRule="auto"/>
-        <w:ind w:left="720"/>
-      </w:pPr>
-    </w:p>
-    <w:p>
-      <w:pPr>
+        <w:pStyle w:val="Normal"/>
+        <w:spacing w:lineRule="auto" w:line="240"/>
+        <w:ind w:left="720" w:hanging="0"/>
+        <w:rPr/>
+      </w:pPr>
+      <w:r>
+        <w:rPr/>
+      </w:r>
+    </w:p>
+    <w:p>
+      <w:pPr>
+        <w:pStyle w:val="Normal"/>
         <w:numPr>
           <w:ilvl w:val="0"/>
           <w:numId w:val="2"/>
         </w:numPr>
-        <w:spacing w:line="240" w:lineRule="auto"/>
-        <w:ind w:hanging="360"/>
-      </w:pPr>
-      <w:bookmarkStart w:id="1" w:name="_30j0zll" w:colFirst="0" w:colLast="0"/>
+        <w:spacing w:lineRule="auto" w:line="240"/>
+        <w:ind w:left="720" w:hanging="360"/>
+        <w:rPr/>
+      </w:pPr>
+      <w:bookmarkStart w:id="1" w:name="_30j0zll"/>
       <w:bookmarkEnd w:id="1"/>
       <w:r>
+        <w:rPr/>
         <w:t>What control variables will you use to match treatment and control stores?</w:t>
       </w:r>
     </w:p>
@@ -499,18 +537,12 @@
           <w:ilvl w:val="0"/>
           <w:numId w:val="4"/>
         </w:numPr>
-        <w:spacing w:line="240" w:lineRule="auto"/>
-      </w:pPr>
-      <w:r>
-        <w:t xml:space="preserve">I will use </w:t>
-      </w:r>
-      <w:proofErr w:type="spellStart"/>
-      <w:r>
-        <w:t>AvgMonthSales</w:t>
-      </w:r>
-      <w:proofErr w:type="spellEnd"/>
-      <w:r>
-        <w:t xml:space="preserve"> due to its high correlated to performance as control variables.</w:t>
+        <w:spacing w:lineRule="auto" w:line="240"/>
+        <w:rPr/>
+      </w:pPr>
+      <w:r>
+        <w:rPr/>
+        <w:t>I will use AvgMonthSales due to its high correlated to performance as control variables.</w:t>
       </w:r>
     </w:p>
     <w:p>
@@ -520,13 +552,12 @@
           <w:ilvl w:val="0"/>
           <w:numId w:val="4"/>
         </w:numPr>
-        <w:spacing w:line="240" w:lineRule="auto"/>
-      </w:pPr>
-      <w:r>
-        <w:t xml:space="preserve">I will also use </w:t>
-      </w:r>
-      <w:r>
-        <w:t>Trend and Seasonal as control variables.</w:t>
+        <w:spacing w:lineRule="auto" w:line="240"/>
+        <w:rPr/>
+      </w:pPr>
+      <w:r>
+        <w:rPr/>
+        <w:t>I will also use Trend and Seasonal as control variables.</w:t>
       </w:r>
     </w:p>
     <w:p>
@@ -536,57 +567,68 @@
           <w:ilvl w:val="0"/>
           <w:numId w:val="4"/>
         </w:numPr>
-        <w:spacing w:line="240" w:lineRule="auto"/>
-      </w:pPr>
-      <w:r>
-        <w:t xml:space="preserve">Total I will have three control variables named </w:t>
-      </w:r>
-      <w:proofErr w:type="spellStart"/>
-      <w:r>
-        <w:t>AvgMonthSales</w:t>
-      </w:r>
-      <w:proofErr w:type="spellEnd"/>
-      <w:r>
-        <w:t>, Trend and Seasonal</w:t>
-      </w:r>
-    </w:p>
-    <w:p>
+        <w:spacing w:lineRule="auto" w:line="240"/>
+        <w:rPr/>
+      </w:pPr>
+      <w:r>
+        <w:rPr/>
+        <w:t>Total I will have three control variables named AvgMonthSales, Trend and Seasonal</w:t>
+      </w:r>
+    </w:p>
+    <w:p>
+      <w:pPr>
+        <w:pStyle w:val="Normal"/>
+        <w:rPr/>
+      </w:pPr>
+      <w:r>
+        <w:rPr/>
+      </w:r>
       <w:r>
         <w:br w:type="page"/>
       </w:r>
     </w:p>
     <w:p>
       <w:pPr>
+        <w:pStyle w:val="Normal"/>
         <w:numPr>
           <w:ilvl w:val="0"/>
           <w:numId w:val="2"/>
         </w:numPr>
-        <w:spacing w:line="240" w:lineRule="auto"/>
-        <w:ind w:hanging="360"/>
-      </w:pPr>
-      <w:r>
-        <w:lastRenderedPageBreak/>
+        <w:spacing w:lineRule="auto" w:line="240"/>
+        <w:ind w:left="720" w:hanging="360"/>
+        <w:rPr/>
+      </w:pPr>
+      <w:r>
+        <w:rPr/>
         <w:t>Please fill out the table below with your treatment and control stores pairs:</w:t>
       </w:r>
     </w:p>
     <w:p>
       <w:pPr>
-        <w:spacing w:line="240" w:lineRule="auto"/>
-        <w:ind w:left="720"/>
-      </w:pPr>
-    </w:p>
-    <w:p>
-      <w:pPr>
-        <w:spacing w:line="240" w:lineRule="auto"/>
-        <w:ind w:left="720"/>
+        <w:pStyle w:val="Normal"/>
+        <w:spacing w:lineRule="auto" w:line="240"/>
+        <w:ind w:left="720" w:hanging="0"/>
+        <w:rPr/>
+      </w:pPr>
+      <w:r>
+        <w:rPr/>
+      </w:r>
+    </w:p>
+    <w:p>
+      <w:pPr>
+        <w:pStyle w:val="Normal"/>
+        <w:spacing w:lineRule="auto" w:line="240"/>
+        <w:ind w:left="720" w:hanging="0"/>
         <w:jc w:val="center"/>
-      </w:pPr>
-      <w:r>
+        <w:rPr/>
+      </w:pPr>
+      <w:r>
+        <w:rPr/>
         <w:drawing>
-          <wp:inline distT="0" distB="0" distL="0" distR="0" wp14:anchorId="51D4E5CA" wp14:editId="26D4E06D">
-            <wp:extent cx="2886075" cy="4192978"/>
+          <wp:inline distT="0" distB="0" distL="0" distR="0">
+            <wp:extent cx="2886075" cy="4192905"/>
             <wp:effectExtent l="0" t="0" r="0" b="0"/>
-            <wp:docPr id="3" name="Picture 3"/>
+            <wp:docPr id="3" name="Picture 3" descr=""/>
             <wp:cNvGraphicFramePr>
               <a:graphicFrameLocks xmlns:a="http://schemas.openxmlformats.org/drawingml/2006/main" noChangeAspect="1"/>
             </wp:cNvGraphicFramePr>
@@ -594,19 +636,21 @@
               <a:graphicData uri="http://schemas.openxmlformats.org/drawingml/2006/picture">
                 <pic:pic xmlns:pic="http://schemas.openxmlformats.org/drawingml/2006/picture">
                   <pic:nvPicPr>
-                    <pic:cNvPr id="1" name=""/>
-                    <pic:cNvPicPr/>
+                    <pic:cNvPr id="3" name="Picture 3" descr=""/>
+                    <pic:cNvPicPr>
+                      <a:picLocks noChangeAspect="1" noChangeArrowheads="1"/>
+                    </pic:cNvPicPr>
                   </pic:nvPicPr>
                   <pic:blipFill>
-                    <a:blip r:embed="rId7"/>
+                    <a:blip r:embed="rId4"/>
                     <a:stretch>
                       <a:fillRect/>
                     </a:stretch>
                   </pic:blipFill>
-                  <pic:spPr>
+                  <pic:spPr bwMode="auto">
                     <a:xfrm>
                       <a:off x="0" y="0"/>
-                      <a:ext cx="2891933" cy="4201489"/>
+                      <a:ext cx="2886075" cy="4192905"/>
                     </a:xfrm>
                     <a:prstGeom prst="rect">
                       <a:avLst/>
@@ -621,42 +665,57 @@
     </w:p>
     <w:p>
       <w:pPr>
-        <w:spacing w:line="240" w:lineRule="auto"/>
-      </w:pPr>
-    </w:p>
-    <w:p>
-      <w:pPr>
-        <w:spacing w:line="240" w:lineRule="auto"/>
-      </w:pPr>
-    </w:p>
-    <w:p>
-      <w:pPr>
+        <w:pStyle w:val="Normal"/>
+        <w:spacing w:lineRule="auto" w:line="240"/>
+        <w:rPr/>
+      </w:pPr>
+      <w:r>
+        <w:rPr/>
+      </w:r>
+    </w:p>
+    <w:p>
+      <w:pPr>
+        <w:pStyle w:val="Normal"/>
+        <w:spacing w:lineRule="auto" w:line="240"/>
+        <w:rPr/>
+      </w:pPr>
+      <w:r>
+        <w:rPr/>
+      </w:r>
+    </w:p>
+    <w:p>
+      <w:pPr>
+        <w:pStyle w:val="Normal"/>
         <w:rPr>
           <w:sz w:val="32"/>
           <w:szCs w:val="32"/>
         </w:rPr>
       </w:pPr>
       <w:r>
+        <w:rPr>
+          <w:sz w:val="32"/>
+          <w:szCs w:val="32"/>
+        </w:rPr>
+      </w:r>
+      <w:r>
         <w:br w:type="page"/>
       </w:r>
     </w:p>
     <w:p>
       <w:pPr>
         <w:pStyle w:val="Heading2"/>
-      </w:pPr>
-      <w:r>
-        <w:lastRenderedPageBreak/>
-        <w:t xml:space="preserve">Step 4: Analysis and </w:t>
-      </w:r>
-      <w:proofErr w:type="spellStart"/>
-      <w:r>
-        <w:t>Writeup</w:t>
-      </w:r>
-      <w:proofErr w:type="spellEnd"/>
-    </w:p>
-    <w:p>
-      <w:pPr>
-        <w:spacing w:line="240" w:lineRule="auto"/>
+        <w:rPr/>
+      </w:pPr>
+      <w:r>
+        <w:rPr/>
+        <w:t>Step 4: Analysis and Writeup</w:t>
+      </w:r>
+    </w:p>
+    <w:p>
+      <w:pPr>
+        <w:pStyle w:val="Normal"/>
+        <w:spacing w:lineRule="auto" w:line="240"/>
+        <w:rPr/>
       </w:pPr>
       <w:r>
         <w:rPr>
@@ -667,12 +726,19 @@
     </w:p>
     <w:p>
       <w:pPr>
-        <w:spacing w:line="240" w:lineRule="auto"/>
-      </w:pPr>
-    </w:p>
-    <w:p>
-      <w:pPr>
-        <w:spacing w:line="240" w:lineRule="auto"/>
+        <w:pStyle w:val="Normal"/>
+        <w:spacing w:lineRule="auto" w:line="240"/>
+        <w:rPr/>
+      </w:pPr>
+      <w:r>
+        <w:rPr/>
+      </w:r>
+    </w:p>
+    <w:p>
+      <w:pPr>
+        <w:pStyle w:val="Normal"/>
+        <w:spacing w:lineRule="auto" w:line="240"/>
+        <w:rPr/>
       </w:pPr>
       <w:r>
         <w:rPr>
@@ -683,19 +749,27 @@
     </w:p>
     <w:p>
       <w:pPr>
-        <w:spacing w:line="240" w:lineRule="auto"/>
-      </w:pPr>
-    </w:p>
-    <w:p>
-      <w:pPr>
+        <w:pStyle w:val="Normal"/>
+        <w:spacing w:lineRule="auto" w:line="240"/>
+        <w:rPr/>
+      </w:pPr>
+      <w:r>
+        <w:rPr/>
+      </w:r>
+    </w:p>
+    <w:p>
+      <w:pPr>
+        <w:pStyle w:val="Normal"/>
         <w:numPr>
           <w:ilvl w:val="0"/>
           <w:numId w:val="1"/>
         </w:numPr>
-        <w:spacing w:line="240" w:lineRule="auto"/>
-        <w:ind w:hanging="360"/>
-      </w:pPr>
-      <w:r>
+        <w:spacing w:lineRule="auto" w:line="240"/>
+        <w:ind w:left="720" w:hanging="360"/>
+        <w:rPr/>
+      </w:pPr>
+      <w:r>
+        <w:rPr/>
         <w:t xml:space="preserve">What is your recommendation - Should the company roll out the updated menu to all stores? </w:t>
       </w:r>
     </w:p>
@@ -706,92 +780,155 @@
           <w:ilvl w:val="0"/>
           <w:numId w:val="4"/>
         </w:numPr>
-        <w:spacing w:line="240" w:lineRule="auto"/>
-      </w:pPr>
-      <w:r>
+        <w:spacing w:lineRule="auto" w:line="240"/>
+        <w:rPr/>
+      </w:pPr>
+      <w:r>
+        <w:rPr/>
         <w:t>I recommend the company to roll out the updated menu</w:t>
       </w:r>
     </w:p>
     <w:p>
       <w:pPr>
-        <w:spacing w:line="240" w:lineRule="auto"/>
-        <w:ind w:left="720"/>
+        <w:pStyle w:val="Normal"/>
+        <w:spacing w:lineRule="auto" w:line="240"/>
+        <w:ind w:left="720" w:hanging="0"/>
         <w:jc w:val="both"/>
-      </w:pPr>
-    </w:p>
-    <w:p>
-      <w:pPr>
-        <w:spacing w:line="240" w:lineRule="auto"/>
-        <w:ind w:left="720"/>
-      </w:pPr>
-      <w:r>
-        <w:pict>
-          <v:shapetype id="_x0000_t75" coordsize="21600,21600" o:spt="75" o:preferrelative="t" path="m@4@5l@4@11@9@11@9@5xe" filled="f" stroked="f">
-            <v:stroke joinstyle="miter"/>
-            <v:formulas>
-              <v:f eqn="if lineDrawn pixelLineWidth 0"/>
-              <v:f eqn="sum @0 1 0"/>
-              <v:f eqn="sum 0 0 @1"/>
-              <v:f eqn="prod @2 1 2"/>
-              <v:f eqn="prod @3 21600 pixelWidth"/>
-              <v:f eqn="prod @3 21600 pixelHeight"/>
-              <v:f eqn="sum @0 0 1"/>
-              <v:f eqn="prod @6 1 2"/>
-              <v:f eqn="prod @7 21600 pixelWidth"/>
-              <v:f eqn="sum @8 21600 0"/>
-              <v:f eqn="prod @7 21600 pixelHeight"/>
-              <v:f eqn="sum @10 21600 0"/>
-            </v:formulas>
-            <v:path o:extrusionok="f" gradientshapeok="t" o:connecttype="rect"/>
-            <o:lock v:ext="edit" aspectratio="t"/>
-          </v:shapetype>
-          <v:shape id="_x0000_i1031" type="#_x0000_t75" style="width:467.25pt;height:459.75pt">
-            <v:imagedata r:id="rId8" o:title="scatter_change_in_stores"/>
-          </v:shape>
-        </w:pict>
-      </w:r>
-    </w:p>
-    <w:p>
+        <w:rPr/>
+      </w:pPr>
+      <w:r>
+        <w:rPr/>
+      </w:r>
+    </w:p>
+    <w:p>
+      <w:pPr>
+        <w:pStyle w:val="Normal"/>
+        <w:spacing w:lineRule="auto" w:line="240"/>
+        <w:ind w:left="720" w:hanging="0"/>
+        <w:rPr/>
+      </w:pPr>
+      <w:r>
+        <w:rPr/>
+        <mc:AlternateContent>
+          <mc:Choice Requires="wps">
+            <w:drawing>
+              <wp:inline distT="0" distB="0" distL="0" distR="0">
+                <wp:extent cx="5934710" cy="5839460"/>
+                <wp:effectExtent l="0" t="0" r="0" b="0"/>
+                <wp:docPr id="4" name=""/>
+                <a:graphic xmlns:a="http://schemas.openxmlformats.org/drawingml/2006/main">
+                  <a:graphicData uri="http://schemas.openxmlformats.org/drawingml/2006/picture">
+                    <pic:pic xmlns:pic="http://schemas.openxmlformats.org/drawingml/2006/picture">
+                      <pic:nvPicPr>
+                        <pic:cNvPr id="0" name="" descr=""/>
+                        <pic:cNvPicPr/>
+                      </pic:nvPicPr>
+                      <pic:blipFill>
+                        <a:blip r:embed="rId5"/>
+                        <a:stretch/>
+                      </pic:blipFill>
+                      <pic:spPr>
+                        <a:xfrm>
+                          <a:off x="0" y="0"/>
+                          <a:ext cx="5934240" cy="5838840"/>
+                        </a:xfrm>
+                        <a:prstGeom prst="rect">
+                          <a:avLst/>
+                        </a:prstGeom>
+                        <a:ln w="0">
+                          <a:noFill/>
+                        </a:ln>
+                      </pic:spPr>
+                    </pic:pic>
+                  </a:graphicData>
+                </a:graphic>
+              </wp:inline>
+            </w:drawing>
+          </mc:Choice>
+          <mc:Fallback>
+            <w:pict>
+              <v:shapetype id="shapetype_75" coordsize="21600,21600" o:spt="75" o:preferrelative="t" path="m@4@5l@4@11@9@11@9@5xe" filled="f" stroked="f">
+                <v:stroke joinstyle="miter"/>
+                <v:formulas>
+                  <v:f eqn="if lineDrawn pixelLineWidth 0"/>
+                  <v:f eqn="sum @0 1 0"/>
+                  <v:f eqn="sum 0 0 @1"/>
+                  <v:f eqn="prod @2 1 2"/>
+                  <v:f eqn="prod @3 21600 pixelWidth"/>
+                  <v:f eqn="prod @3 21600 pixelHeight"/>
+                  <v:f eqn="sum @0 0 1"/>
+                  <v:f eqn="prod @6 1 2"/>
+                  <v:f eqn="prod @7 21600 pixelWidth"/>
+                  <v:f eqn="sum @8 21600 0"/>
+                  <v:f eqn="prod @7 21600 pixelHeight"/>
+                  <v:f eqn="sum @10 21600 0"/>
+                </v:formulas>
+                <v:path o:extrusionok="f" gradientshapeok="t" o:connecttype="rect"/>
+                <o:lock v:ext="edit" aspectratio="t"/>
+              </v:shapetype>
+              <v:shape id="shape_0" stroked="f" style="position:absolute;margin-left:0pt;margin-top:-459.8pt;width:467.2pt;height:459.7pt;mso-wrap-style:none;v-text-anchor:middle;mso-position-vertical:top" type="shapetype_75">
+                <v:imagedata r:id="rId5" o:detectmouseclick="t"/>
+                <v:stroke color="#3465a4" joinstyle="round" endcap="flat"/>
+                <w10:wrap type="none"/>
+              </v:shape>
+            </w:pict>
+          </mc:Fallback>
+        </mc:AlternateContent>
+      </w:r>
+    </w:p>
+    <w:p>
+      <w:pPr>
+        <w:pStyle w:val="Normal"/>
+        <w:rPr/>
+      </w:pPr>
+      <w:r>
+        <w:rPr/>
+      </w:r>
       <w:r>
         <w:br w:type="page"/>
       </w:r>
     </w:p>
     <w:p>
       <w:pPr>
+        <w:pStyle w:val="Normal"/>
         <w:numPr>
           <w:ilvl w:val="0"/>
           <w:numId w:val="1"/>
         </w:numPr>
-        <w:spacing w:line="240" w:lineRule="auto"/>
-        <w:ind w:hanging="360"/>
-      </w:pPr>
-      <w:proofErr w:type="gramStart"/>
-      <w:r>
-        <w:lastRenderedPageBreak/>
-        <w:t>What is the lift from the new menu for West and Central regions (include statistical significance)?</w:t>
-      </w:r>
-      <w:proofErr w:type="gramEnd"/>
-      <w:r>
-        <w:t xml:space="preserve"> </w:t>
-      </w:r>
-    </w:p>
-    <w:p>
-      <w:pPr>
-        <w:spacing w:line="240" w:lineRule="auto"/>
-        <w:ind w:left="720"/>
-      </w:pPr>
-    </w:p>
-    <w:p>
-      <w:pPr>
-        <w:spacing w:line="240" w:lineRule="auto"/>
-        <w:ind w:left="720"/>
-      </w:pPr>
-      <w:r>
+        <w:spacing w:lineRule="auto" w:line="240"/>
+        <w:ind w:left="720" w:hanging="360"/>
+        <w:rPr/>
+      </w:pPr>
+      <w:r>
+        <w:rPr/>
+        <w:t xml:space="preserve">What is the lift from the new menu for West and Central regions (include statistical significance)? </w:t>
+      </w:r>
+    </w:p>
+    <w:p>
+      <w:pPr>
+        <w:pStyle w:val="Normal"/>
+        <w:spacing w:lineRule="auto" w:line="240"/>
+        <w:ind w:left="720" w:hanging="0"/>
+        <w:rPr/>
+      </w:pPr>
+      <w:r>
+        <w:rPr/>
+      </w:r>
+    </w:p>
+    <w:p>
+      <w:pPr>
+        <w:pStyle w:val="Normal"/>
+        <w:spacing w:lineRule="auto" w:line="240"/>
+        <w:ind w:left="720" w:hanging="0"/>
+        <w:rPr/>
+      </w:pPr>
+      <w:r>
+        <w:rPr/>
         <w:drawing>
-          <wp:inline distT="0" distB="0" distL="0" distR="0" wp14:anchorId="74DC1BCD" wp14:editId="598992AA">
-            <wp:extent cx="4115374" cy="2514951"/>
+          <wp:inline distT="0" distB="0" distL="0" distR="0">
+            <wp:extent cx="4115435" cy="2515235"/>
             <wp:effectExtent l="0" t="0" r="0" b="0"/>
-            <wp:docPr id="7" name="Picture 7"/>
+            <wp:docPr id="5" name="Picture 7" descr=""/>
             <wp:cNvGraphicFramePr>
               <a:graphicFrameLocks xmlns:a="http://schemas.openxmlformats.org/drawingml/2006/main" noChangeAspect="1"/>
             </wp:cNvGraphicFramePr>
@@ -799,19 +936,21 @@
               <a:graphicData uri="http://schemas.openxmlformats.org/drawingml/2006/picture">
                 <pic:pic xmlns:pic="http://schemas.openxmlformats.org/drawingml/2006/picture">
                   <pic:nvPicPr>
-                    <pic:cNvPr id="1" name=""/>
-                    <pic:cNvPicPr/>
+                    <pic:cNvPr id="5" name="Picture 7" descr=""/>
+                    <pic:cNvPicPr>
+                      <a:picLocks noChangeAspect="1" noChangeArrowheads="1"/>
+                    </pic:cNvPicPr>
                   </pic:nvPicPr>
                   <pic:blipFill>
-                    <a:blip r:embed="rId9"/>
+                    <a:blip r:embed="rId6"/>
                     <a:stretch>
                       <a:fillRect/>
                     </a:stretch>
                   </pic:blipFill>
-                  <pic:spPr>
+                  <pic:spPr bwMode="auto">
                     <a:xfrm>
                       <a:off x="0" y="0"/>
-                      <a:ext cx="4115374" cy="2514951"/>
+                      <a:ext cx="4115435" cy="2515235"/>
                     </a:xfrm>
                     <a:prstGeom prst="rect">
                       <a:avLst/>
@@ -826,40 +965,56 @@
     </w:p>
     <w:p>
       <w:pPr>
-        <w:spacing w:line="240" w:lineRule="auto"/>
-        <w:ind w:left="720"/>
-      </w:pPr>
-    </w:p>
-    <w:p>
-      <w:pPr>
+        <w:pStyle w:val="Normal"/>
+        <w:spacing w:lineRule="auto" w:line="240"/>
+        <w:ind w:left="720" w:hanging="0"/>
+        <w:rPr/>
+      </w:pPr>
+      <w:r>
+        <w:rPr/>
+      </w:r>
+    </w:p>
+    <w:p>
+      <w:pPr>
+        <w:pStyle w:val="Normal"/>
         <w:numPr>
           <w:ilvl w:val="0"/>
           <w:numId w:val="1"/>
         </w:numPr>
-        <w:spacing w:line="240" w:lineRule="auto"/>
-        <w:ind w:hanging="360"/>
-      </w:pPr>
-      <w:r>
+        <w:spacing w:lineRule="auto" w:line="240"/>
+        <w:ind w:left="720" w:hanging="360"/>
+        <w:rPr/>
+      </w:pPr>
+      <w:r>
+        <w:rPr/>
         <w:t>What is the lift from the new menu overall?</w:t>
       </w:r>
     </w:p>
     <w:p>
       <w:pPr>
-        <w:spacing w:line="240" w:lineRule="auto"/>
-        <w:ind w:left="720"/>
-      </w:pPr>
-    </w:p>
-    <w:p>
-      <w:pPr>
-        <w:spacing w:line="240" w:lineRule="auto"/>
-        <w:ind w:left="720"/>
-      </w:pPr>
-      <w:r>
+        <w:pStyle w:val="Normal"/>
+        <w:spacing w:lineRule="auto" w:line="240"/>
+        <w:ind w:left="720" w:hanging="0"/>
+        <w:rPr/>
+      </w:pPr>
+      <w:r>
+        <w:rPr/>
+      </w:r>
+    </w:p>
+    <w:p>
+      <w:pPr>
+        <w:pStyle w:val="Normal"/>
+        <w:spacing w:lineRule="auto" w:line="240"/>
+        <w:ind w:left="720" w:hanging="0"/>
+        <w:rPr/>
+      </w:pPr>
+      <w:r>
+        <w:rPr/>
         <w:drawing>
-          <wp:inline distT="0" distB="0" distL="0" distR="0" wp14:anchorId="401A7190" wp14:editId="39F91148">
-            <wp:extent cx="3658111" cy="1400370"/>
+          <wp:inline distT="0" distB="0" distL="0" distR="0">
+            <wp:extent cx="3658235" cy="1400175"/>
             <wp:effectExtent l="0" t="0" r="0" b="0"/>
-            <wp:docPr id="8" name="Picture 8"/>
+            <wp:docPr id="6" name="Picture 8" descr=""/>
             <wp:cNvGraphicFramePr>
               <a:graphicFrameLocks xmlns:a="http://schemas.openxmlformats.org/drawingml/2006/main" noChangeAspect="1"/>
             </wp:cNvGraphicFramePr>
@@ -867,19 +1022,21 @@
               <a:graphicData uri="http://schemas.openxmlformats.org/drawingml/2006/picture">
                 <pic:pic xmlns:pic="http://schemas.openxmlformats.org/drawingml/2006/picture">
                   <pic:nvPicPr>
-                    <pic:cNvPr id="1" name=""/>
-                    <pic:cNvPicPr/>
+                    <pic:cNvPr id="6" name="Picture 8" descr=""/>
+                    <pic:cNvPicPr>
+                      <a:picLocks noChangeAspect="1" noChangeArrowheads="1"/>
+                    </pic:cNvPicPr>
                   </pic:nvPicPr>
                   <pic:blipFill>
-                    <a:blip r:embed="rId10"/>
+                    <a:blip r:embed="rId7"/>
                     <a:stretch>
                       <a:fillRect/>
                     </a:stretch>
                   </pic:blipFill>
-                  <pic:spPr>
+                  <pic:spPr bwMode="auto">
                     <a:xfrm>
                       <a:off x="0" y="0"/>
-                      <a:ext cx="3658111" cy="1400370"/>
+                      <a:ext cx="3658235" cy="1400175"/>
                     </a:xfrm>
                     <a:prstGeom prst="rect">
                       <a:avLst/>
@@ -892,531 +1049,789 @@
         </w:drawing>
       </w:r>
     </w:p>
-    <w:p/>
-    <w:p>
-      <w:bookmarkStart w:id="2" w:name="_GoBack"/>
-      <w:bookmarkEnd w:id="2"/>
+    <w:p>
+      <w:pPr>
+        <w:pStyle w:val="Normal"/>
+        <w:rPr/>
+      </w:pPr>
+      <w:r>
+        <w:rPr/>
+      </w:r>
+    </w:p>
+    <w:p>
+      <w:pPr>
+        <w:pStyle w:val="Normal"/>
+        <w:rPr/>
+      </w:pPr>
+      <w:r>
+        <w:rPr/>
+      </w:r>
     </w:p>
     <w:sectPr>
+      <w:type w:val="nextPage"/>
       <w:pgSz w:w="12240" w:h="15840"/>
-      <w:pgMar w:top="1440" w:right="1440" w:bottom="1440" w:left="1440" w:header="720" w:footer="720" w:gutter="0"/>
-      <w:pgNumType w:start="1"/>
-      <w:cols w:space="720"/>
+      <w:pgMar w:left="1440" w:right="1440" w:header="0" w:top="1440" w:footer="0" w:bottom="1440" w:gutter="0"/>
+      <w:pgNumType w:start="1" w:fmt="decimal"/>
+      <w:formProt w:val="false"/>
+      <w:textDirection w:val="lrTb"/>
+      <w:docGrid w:type="default" w:linePitch="100" w:charSpace="4096"/>
     </w:sectPr>
   </w:body>
 </w:document>
 </file>
 
 <file path=word/numbering.xml><?xml version="1.0" encoding="utf-8"?>
-<w:numbering xmlns:wpc="http://schemas.microsoft.com/office/word/2010/wordprocessingCanvas" xmlns:cx="http://schemas.microsoft.com/office/drawing/2014/chartex" xmlns:cx1="http://schemas.microsoft.com/office/drawing/2015/9/8/chartex" xmlns:mc="http://schemas.openxmlformats.org/markup-compatibility/2006" xmlns:o="urn:schemas-microsoft-com:office:office" xmlns:r="http://schemas.openxmlformats.org/officeDocument/2006/relationships" xmlns:m="http://schemas.openxmlformats.org/officeDocument/2006/math" xmlns:v="urn:schemas-microsoft-com:vml" xmlns:wp14="http://schemas.microsoft.com/office/word/2010/wordprocessingDrawing" xmlns:wp="http://schemas.openxmlformats.org/drawingml/2006/wordprocessingDrawing" xmlns:w10="urn:schemas-microsoft-com:office:word" xmlns:w="http://schemas.openxmlformats.org/wordprocessingml/2006/main" xmlns:w14="http://schemas.microsoft.com/office/word/2010/wordml" xmlns:w15="http://schemas.microsoft.com/office/word/2012/wordml" xmlns:w16se="http://schemas.microsoft.com/office/word/2015/wordml/symex" xmlns:wpg="http://schemas.microsoft.com/office/word/2010/wordprocessingGroup" xmlns:wpi="http://schemas.microsoft.com/office/word/2010/wordprocessingInk" xmlns:wne="http://schemas.microsoft.com/office/word/2006/wordml" xmlns:wps="http://schemas.microsoft.com/office/word/2010/wordprocessingShape" mc:Ignorable="w14 w15 w16se wp14">
-  <w:abstractNum w:abstractNumId="0" w15:restartNumberingAfterBreak="0">
-    <w:nsid w:val="06285033"/>
-    <w:multiLevelType w:val="hybridMultilevel"/>
-    <w:tmpl w:val="0464F34E"/>
-    <w:lvl w:ilvl="0" w:tplc="0409000D">
+<w:numbering xmlns:w="http://schemas.openxmlformats.org/wordprocessingml/2006/main" xmlns:o="urn:schemas-microsoft-com:office:office" xmlns:r="http://schemas.openxmlformats.org/officeDocument/2006/relationships" xmlns:v="urn:schemas-microsoft-com:vml" xmlns:mc="http://schemas.openxmlformats.org/markup-compatibility/2006" xmlns:w14="http://schemas.microsoft.com/office/word/2010/wordml" mc:Ignorable="w14">
+  <w:abstractNum w:abstractNumId="1">
+    <w:lvl w:ilvl="0">
+      <w:start w:val="1"/>
+      <w:numFmt w:val="decimal"/>
+      <w:lvlText w:val="%1."/>
+      <w:lvlJc w:val="left"/>
+      <w:pPr>
+        <w:tabs>
+          <w:tab w:val="num" w:pos="0"/>
+        </w:tabs>
+        <w:ind w:left="720" w:firstLine="360"/>
+      </w:pPr>
+    </w:lvl>
+    <w:lvl w:ilvl="1">
+      <w:start w:val="1"/>
+      <w:numFmt w:val="lowerLetter"/>
+      <w:lvlText w:val="%2."/>
+      <w:lvlJc w:val="left"/>
+      <w:pPr>
+        <w:tabs>
+          <w:tab w:val="num" w:pos="0"/>
+        </w:tabs>
+        <w:ind w:left="1440" w:firstLine="1080"/>
+      </w:pPr>
+    </w:lvl>
+    <w:lvl w:ilvl="2">
+      <w:start w:val="1"/>
+      <w:numFmt w:val="lowerRoman"/>
+      <w:lvlText w:val="%3."/>
+      <w:lvlJc w:val="right"/>
+      <w:pPr>
+        <w:tabs>
+          <w:tab w:val="num" w:pos="0"/>
+        </w:tabs>
+        <w:ind w:left="2160" w:firstLine="1980"/>
+      </w:pPr>
+    </w:lvl>
+    <w:lvl w:ilvl="3">
+      <w:start w:val="1"/>
+      <w:numFmt w:val="decimal"/>
+      <w:lvlText w:val="%4."/>
+      <w:lvlJc w:val="left"/>
+      <w:pPr>
+        <w:tabs>
+          <w:tab w:val="num" w:pos="0"/>
+        </w:tabs>
+        <w:ind w:left="2880" w:firstLine="2520"/>
+      </w:pPr>
+    </w:lvl>
+    <w:lvl w:ilvl="4">
+      <w:start w:val="1"/>
+      <w:numFmt w:val="lowerLetter"/>
+      <w:lvlText w:val="%5."/>
+      <w:lvlJc w:val="left"/>
+      <w:pPr>
+        <w:tabs>
+          <w:tab w:val="num" w:pos="0"/>
+        </w:tabs>
+        <w:ind w:left="3600" w:firstLine="3240"/>
+      </w:pPr>
+    </w:lvl>
+    <w:lvl w:ilvl="5">
+      <w:start w:val="1"/>
+      <w:numFmt w:val="lowerRoman"/>
+      <w:lvlText w:val="%6."/>
+      <w:lvlJc w:val="right"/>
+      <w:pPr>
+        <w:tabs>
+          <w:tab w:val="num" w:pos="0"/>
+        </w:tabs>
+        <w:ind w:left="4320" w:firstLine="4140"/>
+      </w:pPr>
+    </w:lvl>
+    <w:lvl w:ilvl="6">
+      <w:start w:val="1"/>
+      <w:numFmt w:val="decimal"/>
+      <w:lvlText w:val="%7."/>
+      <w:lvlJc w:val="left"/>
+      <w:pPr>
+        <w:tabs>
+          <w:tab w:val="num" w:pos="0"/>
+        </w:tabs>
+        <w:ind w:left="5040" w:firstLine="4680"/>
+      </w:pPr>
+    </w:lvl>
+    <w:lvl w:ilvl="7">
+      <w:start w:val="1"/>
+      <w:numFmt w:val="lowerLetter"/>
+      <w:lvlText w:val="%8."/>
+      <w:lvlJc w:val="left"/>
+      <w:pPr>
+        <w:tabs>
+          <w:tab w:val="num" w:pos="0"/>
+        </w:tabs>
+        <w:ind w:left="5760" w:firstLine="5400"/>
+      </w:pPr>
+    </w:lvl>
+    <w:lvl w:ilvl="8">
+      <w:start w:val="1"/>
+      <w:numFmt w:val="lowerRoman"/>
+      <w:lvlText w:val="%9."/>
+      <w:lvlJc w:val="right"/>
+      <w:pPr>
+        <w:tabs>
+          <w:tab w:val="num" w:pos="0"/>
+        </w:tabs>
+        <w:ind w:left="6480" w:firstLine="6300"/>
+      </w:pPr>
+    </w:lvl>
+  </w:abstractNum>
+  <w:abstractNum w:abstractNumId="2">
+    <w:lvl w:ilvl="0">
+      <w:start w:val="1"/>
+      <w:numFmt w:val="decimal"/>
+      <w:lvlText w:val="%1."/>
+      <w:lvlJc w:val="left"/>
+      <w:pPr>
+        <w:tabs>
+          <w:tab w:val="num" w:pos="0"/>
+        </w:tabs>
+        <w:ind w:left="720" w:firstLine="360"/>
+      </w:pPr>
+    </w:lvl>
+    <w:lvl w:ilvl="1">
+      <w:start w:val="1"/>
+      <w:numFmt w:val="lowerLetter"/>
+      <w:lvlText w:val="%2."/>
+      <w:lvlJc w:val="left"/>
+      <w:pPr>
+        <w:tabs>
+          <w:tab w:val="num" w:pos="0"/>
+        </w:tabs>
+        <w:ind w:left="1440" w:firstLine="1080"/>
+      </w:pPr>
+    </w:lvl>
+    <w:lvl w:ilvl="2">
+      <w:start w:val="1"/>
+      <w:numFmt w:val="lowerRoman"/>
+      <w:lvlText w:val="%3."/>
+      <w:lvlJc w:val="right"/>
+      <w:pPr>
+        <w:tabs>
+          <w:tab w:val="num" w:pos="0"/>
+        </w:tabs>
+        <w:ind w:left="2160" w:firstLine="1980"/>
+      </w:pPr>
+    </w:lvl>
+    <w:lvl w:ilvl="3">
+      <w:start w:val="1"/>
+      <w:numFmt w:val="decimal"/>
+      <w:lvlText w:val="%4."/>
+      <w:lvlJc w:val="left"/>
+      <w:pPr>
+        <w:tabs>
+          <w:tab w:val="num" w:pos="0"/>
+        </w:tabs>
+        <w:ind w:left="2880" w:firstLine="2520"/>
+      </w:pPr>
+    </w:lvl>
+    <w:lvl w:ilvl="4">
+      <w:start w:val="1"/>
+      <w:numFmt w:val="lowerLetter"/>
+      <w:lvlText w:val="%5."/>
+      <w:lvlJc w:val="left"/>
+      <w:pPr>
+        <w:tabs>
+          <w:tab w:val="num" w:pos="0"/>
+        </w:tabs>
+        <w:ind w:left="3600" w:firstLine="3240"/>
+      </w:pPr>
+    </w:lvl>
+    <w:lvl w:ilvl="5">
+      <w:start w:val="1"/>
+      <w:numFmt w:val="lowerRoman"/>
+      <w:lvlText w:val="%6."/>
+      <w:lvlJc w:val="right"/>
+      <w:pPr>
+        <w:tabs>
+          <w:tab w:val="num" w:pos="0"/>
+        </w:tabs>
+        <w:ind w:left="4320" w:firstLine="4140"/>
+      </w:pPr>
+    </w:lvl>
+    <w:lvl w:ilvl="6">
+      <w:start w:val="1"/>
+      <w:numFmt w:val="decimal"/>
+      <w:lvlText w:val="%7."/>
+      <w:lvlJc w:val="left"/>
+      <w:pPr>
+        <w:tabs>
+          <w:tab w:val="num" w:pos="0"/>
+        </w:tabs>
+        <w:ind w:left="5040" w:firstLine="4680"/>
+      </w:pPr>
+    </w:lvl>
+    <w:lvl w:ilvl="7">
+      <w:start w:val="1"/>
+      <w:numFmt w:val="lowerLetter"/>
+      <w:lvlText w:val="%8."/>
+      <w:lvlJc w:val="left"/>
+      <w:pPr>
+        <w:tabs>
+          <w:tab w:val="num" w:pos="0"/>
+        </w:tabs>
+        <w:ind w:left="5760" w:firstLine="5400"/>
+      </w:pPr>
+    </w:lvl>
+    <w:lvl w:ilvl="8">
+      <w:start w:val="1"/>
+      <w:numFmt w:val="lowerRoman"/>
+      <w:lvlText w:val="%9."/>
+      <w:lvlJc w:val="right"/>
+      <w:pPr>
+        <w:tabs>
+          <w:tab w:val="num" w:pos="0"/>
+        </w:tabs>
+        <w:ind w:left="6480" w:firstLine="6300"/>
+      </w:pPr>
+    </w:lvl>
+  </w:abstractNum>
+  <w:abstractNum w:abstractNumId="3">
+    <w:lvl w:ilvl="0">
+      <w:start w:val="1"/>
+      <w:numFmt w:val="decimal"/>
+      <w:lvlText w:val="%1."/>
+      <w:lvlJc w:val="left"/>
+      <w:pPr>
+        <w:tabs>
+          <w:tab w:val="num" w:pos="0"/>
+        </w:tabs>
+        <w:ind w:left="720" w:firstLine="360"/>
+      </w:pPr>
+    </w:lvl>
+    <w:lvl w:ilvl="1">
+      <w:start w:val="1"/>
+      <w:numFmt w:val="decimal"/>
+      <w:lvlText w:val="%2."/>
+      <w:lvlJc w:val="left"/>
+      <w:pPr>
+        <w:tabs>
+          <w:tab w:val="num" w:pos="0"/>
+        </w:tabs>
+        <w:ind w:left="1440" w:firstLine="1080"/>
+      </w:pPr>
+    </w:lvl>
+    <w:lvl w:ilvl="2">
+      <w:start w:val="1"/>
+      <w:numFmt w:val="decimal"/>
+      <w:lvlText w:val="%3."/>
+      <w:lvlJc w:val="left"/>
+      <w:pPr>
+        <w:tabs>
+          <w:tab w:val="num" w:pos="0"/>
+        </w:tabs>
+        <w:ind w:left="2160" w:firstLine="1800"/>
+      </w:pPr>
+    </w:lvl>
+    <w:lvl w:ilvl="3">
+      <w:start w:val="1"/>
+      <w:numFmt w:val="decimal"/>
+      <w:lvlText w:val="%4."/>
+      <w:lvlJc w:val="left"/>
+      <w:pPr>
+        <w:tabs>
+          <w:tab w:val="num" w:pos="0"/>
+        </w:tabs>
+        <w:ind w:left="2880" w:firstLine="2520"/>
+      </w:pPr>
+    </w:lvl>
+    <w:lvl w:ilvl="4">
+      <w:start w:val="1"/>
+      <w:numFmt w:val="decimal"/>
+      <w:lvlText w:val="%5."/>
+      <w:lvlJc w:val="left"/>
+      <w:pPr>
+        <w:tabs>
+          <w:tab w:val="num" w:pos="0"/>
+        </w:tabs>
+        <w:ind w:left="3600" w:firstLine="3240"/>
+      </w:pPr>
+    </w:lvl>
+    <w:lvl w:ilvl="5">
+      <w:start w:val="1"/>
+      <w:numFmt w:val="decimal"/>
+      <w:lvlText w:val="%6."/>
+      <w:lvlJc w:val="left"/>
+      <w:pPr>
+        <w:tabs>
+          <w:tab w:val="num" w:pos="0"/>
+        </w:tabs>
+        <w:ind w:left="4320" w:firstLine="3960"/>
+      </w:pPr>
+    </w:lvl>
+    <w:lvl w:ilvl="6">
+      <w:start w:val="1"/>
+      <w:numFmt w:val="decimal"/>
+      <w:lvlText w:val="%7."/>
+      <w:lvlJc w:val="left"/>
+      <w:pPr>
+        <w:tabs>
+          <w:tab w:val="num" w:pos="0"/>
+        </w:tabs>
+        <w:ind w:left="5040" w:firstLine="4680"/>
+      </w:pPr>
+    </w:lvl>
+    <w:lvl w:ilvl="7">
+      <w:start w:val="1"/>
+      <w:numFmt w:val="decimal"/>
+      <w:lvlText w:val="%8."/>
+      <w:lvlJc w:val="left"/>
+      <w:pPr>
+        <w:tabs>
+          <w:tab w:val="num" w:pos="0"/>
+        </w:tabs>
+        <w:ind w:left="5760" w:firstLine="5400"/>
+      </w:pPr>
+    </w:lvl>
+    <w:lvl w:ilvl="8">
+      <w:start w:val="1"/>
+      <w:numFmt w:val="decimal"/>
+      <w:lvlText w:val="%9."/>
+      <w:lvlJc w:val="left"/>
+      <w:pPr>
+        <w:tabs>
+          <w:tab w:val="num" w:pos="0"/>
+        </w:tabs>
+        <w:ind w:left="6480" w:firstLine="6120"/>
+      </w:pPr>
+    </w:lvl>
+  </w:abstractNum>
+  <w:abstractNum w:abstractNumId="4">
+    <w:lvl w:ilvl="0">
       <w:start w:val="1"/>
       <w:numFmt w:val="bullet"/>
       <w:lvlText w:val=""/>
       <w:lvlJc w:val="left"/>
       <w:pPr>
+        <w:tabs>
+          <w:tab w:val="num" w:pos="0"/>
+        </w:tabs>
         <w:ind w:left="1440" w:hanging="360"/>
       </w:pPr>
       <w:rPr>
-        <w:rFonts w:ascii="Wingdings" w:hAnsi="Wingdings" w:hint="default"/>
+        <w:rFonts w:ascii="Wingdings" w:hAnsi="Wingdings" w:cs="Wingdings" w:hint="default"/>
       </w:rPr>
     </w:lvl>
-    <w:lvl w:ilvl="1" w:tplc="04090003" w:tentative="1">
+    <w:lvl w:ilvl="1">
       <w:start w:val="1"/>
       <w:numFmt w:val="bullet"/>
       <w:lvlText w:val="o"/>
       <w:lvlJc w:val="left"/>
       <w:pPr>
+        <w:tabs>
+          <w:tab w:val="num" w:pos="0"/>
+        </w:tabs>
         <w:ind w:left="2160" w:hanging="360"/>
       </w:pPr>
       <w:rPr>
         <w:rFonts w:ascii="Courier New" w:hAnsi="Courier New" w:cs="Courier New" w:hint="default"/>
       </w:rPr>
     </w:lvl>
-    <w:lvl w:ilvl="2" w:tplc="04090005" w:tentative="1">
+    <w:lvl w:ilvl="2">
       <w:start w:val="1"/>
       <w:numFmt w:val="bullet"/>
       <w:lvlText w:val=""/>
       <w:lvlJc w:val="left"/>
       <w:pPr>
+        <w:tabs>
+          <w:tab w:val="num" w:pos="0"/>
+        </w:tabs>
         <w:ind w:left="2880" w:hanging="360"/>
       </w:pPr>
       <w:rPr>
-        <w:rFonts w:ascii="Wingdings" w:hAnsi="Wingdings" w:hint="default"/>
+        <w:rFonts w:ascii="Wingdings" w:hAnsi="Wingdings" w:cs="Wingdings" w:hint="default"/>
       </w:rPr>
     </w:lvl>
-    <w:lvl w:ilvl="3" w:tplc="04090001" w:tentative="1">
+    <w:lvl w:ilvl="3">
       <w:start w:val="1"/>
       <w:numFmt w:val="bullet"/>
       <w:lvlText w:val=""/>
       <w:lvlJc w:val="left"/>
       <w:pPr>
+        <w:tabs>
+          <w:tab w:val="num" w:pos="0"/>
+        </w:tabs>
         <w:ind w:left="3600" w:hanging="360"/>
       </w:pPr>
       <w:rPr>
-        <w:rFonts w:ascii="Symbol" w:hAnsi="Symbol" w:hint="default"/>
+        <w:rFonts w:ascii="Symbol" w:hAnsi="Symbol" w:cs="Symbol" w:hint="default"/>
       </w:rPr>
     </w:lvl>
-    <w:lvl w:ilvl="4" w:tplc="04090003" w:tentative="1">
+    <w:lvl w:ilvl="4">
       <w:start w:val="1"/>
       <w:numFmt w:val="bullet"/>
       <w:lvlText w:val="o"/>
       <w:lvlJc w:val="left"/>
       <w:pPr>
+        <w:tabs>
+          <w:tab w:val="num" w:pos="0"/>
+        </w:tabs>
         <w:ind w:left="4320" w:hanging="360"/>
       </w:pPr>
       <w:rPr>
         <w:rFonts w:ascii="Courier New" w:hAnsi="Courier New" w:cs="Courier New" w:hint="default"/>
       </w:rPr>
     </w:lvl>
-    <w:lvl w:ilvl="5" w:tplc="04090005" w:tentative="1">
+    <w:lvl w:ilvl="5">
       <w:start w:val="1"/>
       <w:numFmt w:val="bullet"/>
       <w:lvlText w:val=""/>
       <w:lvlJc w:val="left"/>
       <w:pPr>
+        <w:tabs>
+          <w:tab w:val="num" w:pos="0"/>
+        </w:tabs>
         <w:ind w:left="5040" w:hanging="360"/>
       </w:pPr>
       <w:rPr>
-        <w:rFonts w:ascii="Wingdings" w:hAnsi="Wingdings" w:hint="default"/>
+        <w:rFonts w:ascii="Wingdings" w:hAnsi="Wingdings" w:cs="Wingdings" w:hint="default"/>
       </w:rPr>
     </w:lvl>
-    <w:lvl w:ilvl="6" w:tplc="04090001" w:tentative="1">
+    <w:lvl w:ilvl="6">
       <w:start w:val="1"/>
       <w:numFmt w:val="bullet"/>
       <w:lvlText w:val=""/>
       <w:lvlJc w:val="left"/>
       <w:pPr>
+        <w:tabs>
+          <w:tab w:val="num" w:pos="0"/>
+        </w:tabs>
         <w:ind w:left="5760" w:hanging="360"/>
       </w:pPr>
       <w:rPr>
-        <w:rFonts w:ascii="Symbol" w:hAnsi="Symbol" w:hint="default"/>
+        <w:rFonts w:ascii="Symbol" w:hAnsi="Symbol" w:cs="Symbol" w:hint="default"/>
       </w:rPr>
     </w:lvl>
-    <w:lvl w:ilvl="7" w:tplc="04090003" w:tentative="1">
+    <w:lvl w:ilvl="7">
       <w:start w:val="1"/>
       <w:numFmt w:val="bullet"/>
       <w:lvlText w:val="o"/>
       <w:lvlJc w:val="left"/>
       <w:pPr>
+        <w:tabs>
+          <w:tab w:val="num" w:pos="0"/>
+        </w:tabs>
         <w:ind w:left="6480" w:hanging="360"/>
       </w:pPr>
       <w:rPr>
         <w:rFonts w:ascii="Courier New" w:hAnsi="Courier New" w:cs="Courier New" w:hint="default"/>
       </w:rPr>
     </w:lvl>
-    <w:lvl w:ilvl="8" w:tplc="04090005" w:tentative="1">
+    <w:lvl w:ilvl="8">
       <w:start w:val="1"/>
       <w:numFmt w:val="bullet"/>
       <w:lvlText w:val=""/>
       <w:lvlJc w:val="left"/>
       <w:pPr>
+        <w:tabs>
+          <w:tab w:val="num" w:pos="0"/>
+        </w:tabs>
         <w:ind w:left="7200" w:hanging="360"/>
       </w:pPr>
       <w:rPr>
-        <w:rFonts w:ascii="Wingdings" w:hAnsi="Wingdings" w:hint="default"/>
+        <w:rFonts w:ascii="Wingdings" w:hAnsi="Wingdings" w:cs="Wingdings" w:hint="default"/>
       </w:rPr>
     </w:lvl>
   </w:abstractNum>
-  <w:abstractNum w:abstractNumId="1" w15:restartNumberingAfterBreak="0">
-    <w:nsid w:val="159A70DA"/>
-    <w:multiLevelType w:val="hybridMultilevel"/>
-    <w:tmpl w:val="343AFF78"/>
-    <w:lvl w:ilvl="0" w:tplc="0409000D">
+  <w:abstractNum w:abstractNumId="5">
+    <w:lvl w:ilvl="0">
       <w:start w:val="1"/>
       <w:numFmt w:val="bullet"/>
       <w:lvlText w:val=""/>
       <w:lvlJc w:val="left"/>
       <w:pPr>
+        <w:tabs>
+          <w:tab w:val="num" w:pos="0"/>
+        </w:tabs>
         <w:ind w:left="1440" w:hanging="360"/>
       </w:pPr>
       <w:rPr>
-        <w:rFonts w:ascii="Wingdings" w:hAnsi="Wingdings" w:hint="default"/>
+        <w:rFonts w:ascii="Wingdings" w:hAnsi="Wingdings" w:cs="Wingdings" w:hint="default"/>
       </w:rPr>
     </w:lvl>
-    <w:lvl w:ilvl="1" w:tplc="04090003" w:tentative="1">
+    <w:lvl w:ilvl="1">
       <w:start w:val="1"/>
       <w:numFmt w:val="bullet"/>
       <w:lvlText w:val="o"/>
       <w:lvlJc w:val="left"/>
       <w:pPr>
+        <w:tabs>
+          <w:tab w:val="num" w:pos="0"/>
+        </w:tabs>
         <w:ind w:left="2160" w:hanging="360"/>
       </w:pPr>
       <w:rPr>
         <w:rFonts w:ascii="Courier New" w:hAnsi="Courier New" w:cs="Courier New" w:hint="default"/>
       </w:rPr>
     </w:lvl>
-    <w:lvl w:ilvl="2" w:tplc="04090005" w:tentative="1">
+    <w:lvl w:ilvl="2">
       <w:start w:val="1"/>
       <w:numFmt w:val="bullet"/>
       <w:lvlText w:val=""/>
       <w:lvlJc w:val="left"/>
       <w:pPr>
+        <w:tabs>
+          <w:tab w:val="num" w:pos="0"/>
+        </w:tabs>
         <w:ind w:left="2880" w:hanging="360"/>
       </w:pPr>
       <w:rPr>
-        <w:rFonts w:ascii="Wingdings" w:hAnsi="Wingdings" w:hint="default"/>
+        <w:rFonts w:ascii="Wingdings" w:hAnsi="Wingdings" w:cs="Wingdings" w:hint="default"/>
       </w:rPr>
     </w:lvl>
-    <w:lvl w:ilvl="3" w:tplc="04090001" w:tentative="1">
+    <w:lvl w:ilvl="3">
       <w:start w:val="1"/>
       <w:numFmt w:val="bullet"/>
       <w:lvlText w:val=""/>
       <w:lvlJc w:val="left"/>
       <w:pPr>
+        <w:tabs>
+          <w:tab w:val="num" w:pos="0"/>
+        </w:tabs>
         <w:ind w:left="3600" w:hanging="360"/>
       </w:pPr>
       <w:rPr>
-        <w:rFonts w:ascii="Symbol" w:hAnsi="Symbol" w:hint="default"/>
+        <w:rFonts w:ascii="Symbol" w:hAnsi="Symbol" w:cs="Symbol" w:hint="default"/>
       </w:rPr>
     </w:lvl>
-    <w:lvl w:ilvl="4" w:tplc="04090003" w:tentative="1">
+    <w:lvl w:ilvl="4">
       <w:start w:val="1"/>
       <w:numFmt w:val="bullet"/>
       <w:lvlText w:val="o"/>
       <w:lvlJc w:val="left"/>
       <w:pPr>
+        <w:tabs>
+          <w:tab w:val="num" w:pos="0"/>
+        </w:tabs>
         <w:ind w:left="4320" w:hanging="360"/>
       </w:pPr>
       <w:rPr>
         <w:rFonts w:ascii="Courier New" w:hAnsi="Courier New" w:cs="Courier New" w:hint="default"/>
       </w:rPr>
     </w:lvl>
-    <w:lvl w:ilvl="5" w:tplc="04090005" w:tentative="1">
+    <w:lvl w:ilvl="5">
       <w:start w:val="1"/>
       <w:numFmt w:val="bullet"/>
       <w:lvlText w:val=""/>
       <w:lvlJc w:val="left"/>
       <w:pPr>
+        <w:tabs>
+          <w:tab w:val="num" w:pos="0"/>
+        </w:tabs>
         <w:ind w:left="5040" w:hanging="360"/>
       </w:pPr>
       <w:rPr>
-        <w:rFonts w:ascii="Wingdings" w:hAnsi="Wingdings" w:hint="default"/>
+        <w:rFonts w:ascii="Wingdings" w:hAnsi="Wingdings" w:cs="Wingdings" w:hint="default"/>
       </w:rPr>
     </w:lvl>
-    <w:lvl w:ilvl="6" w:tplc="04090001" w:tentative="1">
+    <w:lvl w:ilvl="6">
       <w:start w:val="1"/>
       <w:numFmt w:val="bullet"/>
       <w:lvlText w:val=""/>
       <w:lvlJc w:val="left"/>
       <w:pPr>
+        <w:tabs>
+          <w:tab w:val="num" w:pos="0"/>
+        </w:tabs>
         <w:ind w:left="5760" w:hanging="360"/>
       </w:pPr>
       <w:rPr>
-        <w:rFonts w:ascii="Symbol" w:hAnsi="Symbol" w:hint="default"/>
+        <w:rFonts w:ascii="Symbol" w:hAnsi="Symbol" w:cs="Symbol" w:hint="default"/>
       </w:rPr>
     </w:lvl>
-    <w:lvl w:ilvl="7" w:tplc="04090003" w:tentative="1">
+    <w:lvl w:ilvl="7">
       <w:start w:val="1"/>
       <w:numFmt w:val="bullet"/>
       <w:lvlText w:val="o"/>
       <w:lvlJc w:val="left"/>
       <w:pPr>
+        <w:tabs>
+          <w:tab w:val="num" w:pos="0"/>
+        </w:tabs>
         <w:ind w:left="6480" w:hanging="360"/>
       </w:pPr>
       <w:rPr>
         <w:rFonts w:ascii="Courier New" w:hAnsi="Courier New" w:cs="Courier New" w:hint="default"/>
       </w:rPr>
     </w:lvl>
-    <w:lvl w:ilvl="8" w:tplc="04090005" w:tentative="1">
+    <w:lvl w:ilvl="8">
       <w:start w:val="1"/>
       <w:numFmt w:val="bullet"/>
       <w:lvlText w:val=""/>
       <w:lvlJc w:val="left"/>
       <w:pPr>
+        <w:tabs>
+          <w:tab w:val="num" w:pos="0"/>
+        </w:tabs>
         <w:ind w:left="7200" w:hanging="360"/>
       </w:pPr>
       <w:rPr>
-        <w:rFonts w:ascii="Wingdings" w:hAnsi="Wingdings" w:hint="default"/>
+        <w:rFonts w:ascii="Wingdings" w:hAnsi="Wingdings" w:cs="Wingdings" w:hint="default"/>
       </w:rPr>
     </w:lvl>
   </w:abstractNum>
-  <w:abstractNum w:abstractNumId="2" w15:restartNumberingAfterBreak="0">
-    <w:nsid w:val="3698368D"/>
-    <w:multiLevelType w:val="multilevel"/>
-    <w:tmpl w:val="EC76FB08"/>
+  <w:abstractNum w:abstractNumId="6">
     <w:lvl w:ilvl="0">
       <w:start w:val="1"/>
-      <w:numFmt w:val="decimal"/>
-      <w:lvlText w:val="%1."/>
-      <w:lvlJc w:val="left"/>
-      <w:pPr>
-        <w:ind w:left="720" w:firstLine="360"/>
+      <w:numFmt w:val="none"/>
+      <w:suff w:val="nothing"/>
+      <w:lvlText w:val=""/>
+      <w:lvlJc w:val="left"/>
+      <w:pPr>
+        <w:tabs>
+          <w:tab w:val="num" w:pos="0"/>
+        </w:tabs>
+        <w:ind w:left="0" w:hanging="0"/>
       </w:pPr>
     </w:lvl>
     <w:lvl w:ilvl="1">
       <w:start w:val="1"/>
-      <w:numFmt w:val="decimal"/>
-      <w:lvlText w:val="%2."/>
-      <w:lvlJc w:val="left"/>
-      <w:pPr>
-        <w:ind w:left="1440" w:firstLine="1080"/>
+      <w:numFmt w:val="none"/>
+      <w:suff w:val="nothing"/>
+      <w:lvlText w:val=""/>
+      <w:lvlJc w:val="left"/>
+      <w:pPr>
+        <w:tabs>
+          <w:tab w:val="num" w:pos="0"/>
+        </w:tabs>
+        <w:ind w:left="0" w:hanging="0"/>
       </w:pPr>
     </w:lvl>
     <w:lvl w:ilvl="2">
       <w:start w:val="1"/>
-      <w:numFmt w:val="decimal"/>
-      <w:lvlText w:val="%3."/>
-      <w:lvlJc w:val="left"/>
-      <w:pPr>
-        <w:ind w:left="2160" w:firstLine="1800"/>
+      <w:numFmt w:val="none"/>
+      <w:suff w:val="nothing"/>
+      <w:lvlText w:val=""/>
+      <w:lvlJc w:val="left"/>
+      <w:pPr>
+        <w:tabs>
+          <w:tab w:val="num" w:pos="0"/>
+        </w:tabs>
+        <w:ind w:left="0" w:hanging="0"/>
       </w:pPr>
     </w:lvl>
     <w:lvl w:ilvl="3">
       <w:start w:val="1"/>
-      <w:numFmt w:val="decimal"/>
-      <w:lvlText w:val="%4."/>
-      <w:lvlJc w:val="left"/>
-      <w:pPr>
-        <w:ind w:left="2880" w:firstLine="2520"/>
+      <w:numFmt w:val="none"/>
+      <w:suff w:val="nothing"/>
+      <w:lvlText w:val=""/>
+      <w:lvlJc w:val="left"/>
+      <w:pPr>
+        <w:tabs>
+          <w:tab w:val="num" w:pos="0"/>
+        </w:tabs>
+        <w:ind w:left="0" w:hanging="0"/>
       </w:pPr>
     </w:lvl>
     <w:lvl w:ilvl="4">
       <w:start w:val="1"/>
-      <w:numFmt w:val="decimal"/>
-      <w:lvlText w:val="%5."/>
-      <w:lvlJc w:val="left"/>
-      <w:pPr>
-        <w:ind w:left="3600" w:firstLine="3240"/>
+      <w:numFmt w:val="none"/>
+      <w:suff w:val="nothing"/>
+      <w:lvlText w:val=""/>
+      <w:lvlJc w:val="left"/>
+      <w:pPr>
+        <w:tabs>
+          <w:tab w:val="num" w:pos="0"/>
+        </w:tabs>
+        <w:ind w:left="0" w:hanging="0"/>
       </w:pPr>
     </w:lvl>
     <w:lvl w:ilvl="5">
       <w:start w:val="1"/>
-      <w:numFmt w:val="decimal"/>
-      <w:lvlText w:val="%6."/>
-      <w:lvlJc w:val="left"/>
-      <w:pPr>
-        <w:ind w:left="4320" w:firstLine="3960"/>
+      <w:numFmt w:val="none"/>
+      <w:suff w:val="nothing"/>
+      <w:lvlText w:val=""/>
+      <w:lvlJc w:val="left"/>
+      <w:pPr>
+        <w:tabs>
+          <w:tab w:val="num" w:pos="0"/>
+        </w:tabs>
+        <w:ind w:left="0" w:hanging="0"/>
       </w:pPr>
     </w:lvl>
     <w:lvl w:ilvl="6">
       <w:start w:val="1"/>
-      <w:numFmt w:val="decimal"/>
-      <w:lvlText w:val="%7."/>
-      <w:lvlJc w:val="left"/>
-      <w:pPr>
-        <w:ind w:left="5040" w:firstLine="4680"/>
+      <w:numFmt w:val="none"/>
+      <w:suff w:val="nothing"/>
+      <w:lvlText w:val=""/>
+      <w:lvlJc w:val="left"/>
+      <w:pPr>
+        <w:tabs>
+          <w:tab w:val="num" w:pos="0"/>
+        </w:tabs>
+        <w:ind w:left="0" w:hanging="0"/>
       </w:pPr>
     </w:lvl>
     <w:lvl w:ilvl="7">
       <w:start w:val="1"/>
-      <w:numFmt w:val="decimal"/>
-      <w:lvlText w:val="%8."/>
-      <w:lvlJc w:val="left"/>
-      <w:pPr>
-        <w:ind w:left="5760" w:firstLine="5400"/>
+      <w:numFmt w:val="none"/>
+      <w:suff w:val="nothing"/>
+      <w:lvlText w:val=""/>
+      <w:lvlJc w:val="left"/>
+      <w:pPr>
+        <w:tabs>
+          <w:tab w:val="num" w:pos="0"/>
+        </w:tabs>
+        <w:ind w:left="0" w:hanging="0"/>
       </w:pPr>
     </w:lvl>
     <w:lvl w:ilvl="8">
       <w:start w:val="1"/>
-      <w:numFmt w:val="decimal"/>
-      <w:lvlText w:val="%9."/>
-      <w:lvlJc w:val="left"/>
-      <w:pPr>
-        <w:ind w:left="6480" w:firstLine="6120"/>
-      </w:pPr>
-    </w:lvl>
-  </w:abstractNum>
-  <w:abstractNum w:abstractNumId="3" w15:restartNumberingAfterBreak="0">
-    <w:nsid w:val="3E947AD6"/>
-    <w:multiLevelType w:val="multilevel"/>
-    <w:tmpl w:val="87E0299A"/>
-    <w:lvl w:ilvl="0">
-      <w:start w:val="1"/>
-      <w:numFmt w:val="decimal"/>
-      <w:lvlText w:val="%1."/>
-      <w:lvlJc w:val="left"/>
-      <w:pPr>
-        <w:ind w:left="720" w:firstLine="360"/>
-      </w:pPr>
-    </w:lvl>
-    <w:lvl w:ilvl="1">
-      <w:start w:val="1"/>
-      <w:numFmt w:val="lowerLetter"/>
-      <w:lvlText w:val="%2."/>
-      <w:lvlJc w:val="left"/>
-      <w:pPr>
-        <w:ind w:left="1440" w:firstLine="1080"/>
-      </w:pPr>
-    </w:lvl>
-    <w:lvl w:ilvl="2">
-      <w:start w:val="1"/>
-      <w:numFmt w:val="lowerRoman"/>
-      <w:lvlText w:val="%3."/>
-      <w:lvlJc w:val="right"/>
-      <w:pPr>
-        <w:ind w:left="2160" w:firstLine="1980"/>
-      </w:pPr>
-    </w:lvl>
-    <w:lvl w:ilvl="3">
-      <w:start w:val="1"/>
-      <w:numFmt w:val="decimal"/>
-      <w:lvlText w:val="%4."/>
-      <w:lvlJc w:val="left"/>
-      <w:pPr>
-        <w:ind w:left="2880" w:firstLine="2520"/>
-      </w:pPr>
-    </w:lvl>
-    <w:lvl w:ilvl="4">
-      <w:start w:val="1"/>
-      <w:numFmt w:val="lowerLetter"/>
-      <w:lvlText w:val="%5."/>
-      <w:lvlJc w:val="left"/>
-      <w:pPr>
-        <w:ind w:left="3600" w:firstLine="3240"/>
-      </w:pPr>
-    </w:lvl>
-    <w:lvl w:ilvl="5">
-      <w:start w:val="1"/>
-      <w:numFmt w:val="lowerRoman"/>
-      <w:lvlText w:val="%6."/>
-      <w:lvlJc w:val="right"/>
-      <w:pPr>
-        <w:ind w:left="4320" w:firstLine="4140"/>
-      </w:pPr>
-    </w:lvl>
-    <w:lvl w:ilvl="6">
-      <w:start w:val="1"/>
-      <w:numFmt w:val="decimal"/>
-      <w:lvlText w:val="%7."/>
-      <w:lvlJc w:val="left"/>
-      <w:pPr>
-        <w:ind w:left="5040" w:firstLine="4680"/>
-      </w:pPr>
-    </w:lvl>
-    <w:lvl w:ilvl="7">
-      <w:start w:val="1"/>
-      <w:numFmt w:val="lowerLetter"/>
-      <w:lvlText w:val="%8."/>
-      <w:lvlJc w:val="left"/>
-      <w:pPr>
-        <w:ind w:left="5760" w:firstLine="5400"/>
-      </w:pPr>
-    </w:lvl>
-    <w:lvl w:ilvl="8">
-      <w:start w:val="1"/>
-      <w:numFmt w:val="lowerRoman"/>
-      <w:lvlText w:val="%9."/>
-      <w:lvlJc w:val="right"/>
-      <w:pPr>
-        <w:ind w:left="6480" w:firstLine="6300"/>
-      </w:pPr>
-    </w:lvl>
-  </w:abstractNum>
-  <w:abstractNum w:abstractNumId="4" w15:restartNumberingAfterBreak="0">
-    <w:nsid w:val="727C4089"/>
-    <w:multiLevelType w:val="multilevel"/>
-    <w:tmpl w:val="2F80CC92"/>
-    <w:lvl w:ilvl="0">
-      <w:start w:val="1"/>
-      <w:numFmt w:val="decimal"/>
-      <w:lvlText w:val="%1."/>
-      <w:lvlJc w:val="left"/>
-      <w:pPr>
-        <w:ind w:left="720" w:firstLine="360"/>
-      </w:pPr>
-    </w:lvl>
-    <w:lvl w:ilvl="1">
-      <w:start w:val="1"/>
-      <w:numFmt w:val="lowerLetter"/>
-      <w:lvlText w:val="%2."/>
-      <w:lvlJc w:val="left"/>
-      <w:pPr>
-        <w:ind w:left="1440" w:firstLine="1080"/>
-      </w:pPr>
-    </w:lvl>
-    <w:lvl w:ilvl="2">
-      <w:start w:val="1"/>
-      <w:numFmt w:val="lowerRoman"/>
-      <w:lvlText w:val="%3."/>
-      <w:lvlJc w:val="right"/>
-      <w:pPr>
-        <w:ind w:left="2160" w:firstLine="1980"/>
-      </w:pPr>
-    </w:lvl>
-    <w:lvl w:ilvl="3">
-      <w:start w:val="1"/>
-      <w:numFmt w:val="decimal"/>
-      <w:lvlText w:val="%4."/>
-      <w:lvlJc w:val="left"/>
-      <w:pPr>
-        <w:ind w:left="2880" w:firstLine="2520"/>
-      </w:pPr>
-    </w:lvl>
-    <w:lvl w:ilvl="4">
-      <w:start w:val="1"/>
-      <w:numFmt w:val="lowerLetter"/>
-      <w:lvlText w:val="%5."/>
-      <w:lvlJc w:val="left"/>
-      <w:pPr>
-        <w:ind w:left="3600" w:firstLine="3240"/>
-      </w:pPr>
-    </w:lvl>
-    <w:lvl w:ilvl="5">
-      <w:start w:val="1"/>
-      <w:numFmt w:val="lowerRoman"/>
-      <w:lvlText w:val="%6."/>
-      <w:lvlJc w:val="right"/>
-      <w:pPr>
-        <w:ind w:left="4320" w:firstLine="4140"/>
-      </w:pPr>
-    </w:lvl>
-    <w:lvl w:ilvl="6">
-      <w:start w:val="1"/>
-      <w:numFmt w:val="decimal"/>
-      <w:lvlText w:val="%7."/>
-      <w:lvlJc w:val="left"/>
-      <w:pPr>
-        <w:ind w:left="5040" w:firstLine="4680"/>
-      </w:pPr>
-    </w:lvl>
-    <w:lvl w:ilvl="7">
-      <w:start w:val="1"/>
-      <w:numFmt w:val="lowerLetter"/>
-      <w:lvlText w:val="%8."/>
-      <w:lvlJc w:val="left"/>
-      <w:pPr>
-        <w:ind w:left="5760" w:firstLine="5400"/>
-      </w:pPr>
-    </w:lvl>
-    <w:lvl w:ilvl="8">
-      <w:start w:val="1"/>
-      <w:numFmt w:val="lowerRoman"/>
-      <w:lvlText w:val="%9."/>
-      <w:lvlJc w:val="right"/>
-      <w:pPr>
-        <w:ind w:left="6480" w:firstLine="6300"/>
+      <w:numFmt w:val="none"/>
+      <w:suff w:val="nothing"/>
+      <w:lvlText w:val=""/>
+      <w:lvlJc w:val="left"/>
+      <w:pPr>
+        <w:tabs>
+          <w:tab w:val="num" w:pos="0"/>
+        </w:tabs>
+        <w:ind w:left="0" w:hanging="0"/>
       </w:pPr>
     </w:lvl>
   </w:abstractNum>
   <w:num w:numId="1">
+    <w:abstractNumId w:val="1"/>
+  </w:num>
+  <w:num w:numId="2">
+    <w:abstractNumId w:val="2"/>
+  </w:num>
+  <w:num w:numId="3">
+    <w:abstractNumId w:val="3"/>
+  </w:num>
+  <w:num w:numId="4">
     <w:abstractNumId w:val="4"/>
   </w:num>
-  <w:num w:numId="2">
-    <w:abstractNumId w:val="3"/>
+  <w:num w:numId="5">
+    <w:abstractNumId w:val="5"/>
   </w:num>
-  <w:num w:numId="3">
-    <w:abstractNumId w:val="2"/>
-  </w:num>
-  <w:num w:numId="4">
-    <w:abstractNumId w:val="0"/>
-  </w:num>
-  <w:num w:numId="5">
-    <w:abstractNumId w:val="1"/>
+  <w:num w:numId="6">
+    <w:abstractNumId w:val="6"/>
   </w:num>
 </w:numbering>
 </file>
 
 <file path=word/styles.xml><?xml version="1.0" encoding="utf-8"?>
-<w:styles xmlns:mc="http://schemas.openxmlformats.org/markup-compatibility/2006" xmlns:r="http://schemas.openxmlformats.org/officeDocument/2006/relationships" xmlns:w="http://schemas.openxmlformats.org/wordprocessingml/2006/main" xmlns:w14="http://schemas.microsoft.com/office/word/2010/wordml" xmlns:w15="http://schemas.microsoft.com/office/word/2012/wordml" xmlns:w16se="http://schemas.microsoft.com/office/word/2015/wordml/symex" mc:Ignorable="w14 w15 w16se">
+<w:styles xmlns:w="http://schemas.openxmlformats.org/wordprocessingml/2006/main" xmlns:w14="http://schemas.microsoft.com/office/word/2010/wordml" xmlns:mc="http://schemas.openxmlformats.org/markup-compatibility/2006" mc:Ignorable="w14">
   <w:docDefaults>
     <w:rPrDefault>
       <w:rPr>
-        <w:rFonts w:ascii="Arial" w:eastAsia="Arial" w:hAnsi="Arial" w:cs="Arial"/>
+        <w:rFonts w:ascii="Arial" w:hAnsi="Arial" w:eastAsia="Arial" w:cs="Arial"/>
         <w:color w:val="000000"/>
         <w:sz w:val="22"/>
         <w:szCs w:val="22"/>
@@ -1425,29 +1840,21 @@
     </w:rPrDefault>
     <w:pPrDefault>
       <w:pPr>
-        <w:widowControl w:val="0"/>
-        <w:pBdr>
-          <w:top w:val="nil"/>
-          <w:left w:val="nil"/>
-          <w:bottom w:val="nil"/>
-          <w:right w:val="nil"/>
-          <w:between w:val="nil"/>
-        </w:pBdr>
-        <w:spacing w:line="276" w:lineRule="auto"/>
+        <w:suppressAutoHyphens w:val="true"/>
       </w:pPr>
     </w:pPrDefault>
   </w:docDefaults>
   <w:latentStyles w:defLockedState="0" w:defUIPriority="99" w:defSemiHidden="0" w:defUnhideWhenUsed="0" w:defQFormat="0" w:count="371">
     <w:lsdException w:name="Normal" w:uiPriority="0" w:qFormat="1"/>
     <w:lsdException w:name="heading 1" w:uiPriority="9" w:qFormat="1"/>
-    <w:lsdException w:name="heading 2" w:semiHidden="1" w:uiPriority="9" w:unhideWhenUsed="1" w:qFormat="1"/>
-    <w:lsdException w:name="heading 3" w:semiHidden="1" w:uiPriority="9" w:unhideWhenUsed="1" w:qFormat="1"/>
-    <w:lsdException w:name="heading 4" w:semiHidden="1" w:uiPriority="9" w:unhideWhenUsed="1" w:qFormat="1"/>
-    <w:lsdException w:name="heading 5" w:semiHidden="1" w:uiPriority="9" w:unhideWhenUsed="1" w:qFormat="1"/>
-    <w:lsdException w:name="heading 6" w:semiHidden="1" w:uiPriority="9" w:unhideWhenUsed="1" w:qFormat="1"/>
-    <w:lsdException w:name="heading 7" w:semiHidden="1" w:uiPriority="9" w:unhideWhenUsed="1" w:qFormat="1"/>
-    <w:lsdException w:name="heading 8" w:semiHidden="1" w:uiPriority="9" w:unhideWhenUsed="1" w:qFormat="1"/>
-    <w:lsdException w:name="heading 9" w:semiHidden="1" w:uiPriority="9" w:unhideWhenUsed="1" w:qFormat="1"/>
+    <w:lsdException w:name="heading 2" w:uiPriority="9" w:semiHidden="1" w:unhideWhenUsed="1" w:qFormat="1"/>
+    <w:lsdException w:name="heading 3" w:uiPriority="9" w:semiHidden="1" w:unhideWhenUsed="1" w:qFormat="1"/>
+    <w:lsdException w:name="heading 4" w:uiPriority="9" w:semiHidden="1" w:unhideWhenUsed="1" w:qFormat="1"/>
+    <w:lsdException w:name="heading 5" w:uiPriority="9" w:semiHidden="1" w:unhideWhenUsed="1" w:qFormat="1"/>
+    <w:lsdException w:name="heading 6" w:uiPriority="9" w:semiHidden="1" w:unhideWhenUsed="1" w:qFormat="1"/>
+    <w:lsdException w:name="heading 7" w:uiPriority="9" w:semiHidden="1" w:unhideWhenUsed="1" w:qFormat="1"/>
+    <w:lsdException w:name="heading 8" w:uiPriority="9" w:semiHidden="1" w:unhideWhenUsed="1" w:qFormat="1"/>
+    <w:lsdException w:name="heading 9" w:uiPriority="9" w:semiHidden="1" w:unhideWhenUsed="1" w:qFormat="1"/>
     <w:lsdException w:name="index 1" w:semiHidden="1" w:unhideWhenUsed="1"/>
     <w:lsdException w:name="index 2" w:semiHidden="1" w:unhideWhenUsed="1"/>
     <w:lsdException w:name="index 3" w:semiHidden="1" w:unhideWhenUsed="1"/>
@@ -1457,22 +1864,22 @@
     <w:lsdException w:name="index 7" w:semiHidden="1" w:unhideWhenUsed="1"/>
     <w:lsdException w:name="index 8" w:semiHidden="1" w:unhideWhenUsed="1"/>
     <w:lsdException w:name="index 9" w:semiHidden="1" w:unhideWhenUsed="1"/>
-    <w:lsdException w:name="toc 1" w:semiHidden="1" w:uiPriority="39" w:unhideWhenUsed="1"/>
-    <w:lsdException w:name="toc 2" w:semiHidden="1" w:uiPriority="39" w:unhideWhenUsed="1"/>
-    <w:lsdException w:name="toc 3" w:semiHidden="1" w:uiPriority="39" w:unhideWhenUsed="1"/>
-    <w:lsdException w:name="toc 4" w:semiHidden="1" w:uiPriority="39" w:unhideWhenUsed="1"/>
-    <w:lsdException w:name="toc 5" w:semiHidden="1" w:uiPriority="39" w:unhideWhenUsed="1"/>
-    <w:lsdException w:name="toc 6" w:semiHidden="1" w:uiPriority="39" w:unhideWhenUsed="1"/>
-    <w:lsdException w:name="toc 7" w:semiHidden="1" w:uiPriority="39" w:unhideWhenUsed="1"/>
-    <w:lsdException w:name="toc 8" w:semiHidden="1" w:uiPriority="39" w:unhideWhenUsed="1"/>
-    <w:lsdException w:name="toc 9" w:semiHidden="1" w:uiPriority="39" w:unhideWhenUsed="1"/>
+    <w:lsdException w:name="toc 1" w:uiPriority="39" w:semiHidden="1" w:unhideWhenUsed="1"/>
+    <w:lsdException w:name="toc 2" w:uiPriority="39" w:semiHidden="1" w:unhideWhenUsed="1"/>
+    <w:lsdException w:name="toc 3" w:uiPriority="39" w:semiHidden="1" w:unhideWhenUsed="1"/>
+    <w:lsdException w:name="toc 4" w:uiPriority="39" w:semiHidden="1" w:unhideWhenUsed="1"/>
+    <w:lsdException w:name="toc 5" w:uiPriority="39" w:semiHidden="1" w:unhideWhenUsed="1"/>
+    <w:lsdException w:name="toc 6" w:uiPriority="39" w:semiHidden="1" w:unhideWhenUsed="1"/>
+    <w:lsdException w:name="toc 7" w:uiPriority="39" w:semiHidden="1" w:unhideWhenUsed="1"/>
+    <w:lsdException w:name="toc 8" w:uiPriority="39" w:semiHidden="1" w:unhideWhenUsed="1"/>
+    <w:lsdException w:name="toc 9" w:uiPriority="39" w:semiHidden="1" w:unhideWhenUsed="1"/>
     <w:lsdException w:name="Normal Indent" w:semiHidden="1" w:unhideWhenUsed="1"/>
     <w:lsdException w:name="footnote text" w:semiHidden="1" w:unhideWhenUsed="1"/>
     <w:lsdException w:name="annotation text" w:semiHidden="1" w:unhideWhenUsed="1"/>
     <w:lsdException w:name="header" w:semiHidden="1" w:unhideWhenUsed="1"/>
     <w:lsdException w:name="footer" w:semiHidden="1" w:unhideWhenUsed="1"/>
     <w:lsdException w:name="index heading" w:semiHidden="1" w:unhideWhenUsed="1"/>
-    <w:lsdException w:name="caption" w:semiHidden="1" w:uiPriority="35" w:unhideWhenUsed="1" w:qFormat="1"/>
+    <w:lsdException w:name="caption" w:uiPriority="35" w:semiHidden="1" w:unhideWhenUsed="1" w:qFormat="1"/>
     <w:lsdException w:name="table of figures" w:semiHidden="1" w:unhideWhenUsed="1"/>
     <w:lsdException w:name="envelope address" w:semiHidden="1" w:unhideWhenUsed="1"/>
     <w:lsdException w:name="envelope return" w:semiHidden="1" w:unhideWhenUsed="1"/>
@@ -1503,7 +1910,7 @@
     <w:lsdException w:name="Title" w:uiPriority="10" w:qFormat="1"/>
     <w:lsdException w:name="Closing" w:semiHidden="1" w:unhideWhenUsed="1"/>
     <w:lsdException w:name="Signature" w:semiHidden="1" w:unhideWhenUsed="1"/>
-    <w:lsdException w:name="Default Paragraph Font" w:semiHidden="1" w:uiPriority="1" w:unhideWhenUsed="1"/>
+    <w:lsdException w:name="Default Paragraph Font" w:uiPriority="1" w:semiHidden="1" w:unhideWhenUsed="1"/>
     <w:lsdException w:name="Body Text" w:semiHidden="1" w:unhideWhenUsed="1"/>
     <w:lsdException w:name="Body Text Indent" w:semiHidden="1" w:unhideWhenUsed="1"/>
     <w:lsdException w:name="List Continue" w:semiHidden="1" w:unhideWhenUsed="1"/>
@@ -1703,8 +2110,8 @@
     <w:lsdException w:name="Subtle Reference" w:uiPriority="31" w:qFormat="1"/>
     <w:lsdException w:name="Intense Reference" w:uiPriority="32" w:qFormat="1"/>
     <w:lsdException w:name="Book Title" w:uiPriority="33" w:qFormat="1"/>
-    <w:lsdException w:name="Bibliography" w:semiHidden="1" w:uiPriority="37" w:unhideWhenUsed="1"/>
-    <w:lsdException w:name="TOC Heading" w:semiHidden="1" w:uiPriority="39" w:unhideWhenUsed="1" w:qFormat="1"/>
+    <w:lsdException w:name="Bibliography" w:uiPriority="37" w:semiHidden="1" w:unhideWhenUsed="1"/>
+    <w:lsdException w:name="TOC Heading" w:uiPriority="39" w:semiHidden="1" w:unhideWhenUsed="1" w:qFormat="1"/>
     <w:lsdException w:name="Plain Table 1" w:uiPriority="41"/>
     <w:lsdException w:name="Plain Table 2" w:uiPriority="42"/>
     <w:lsdException w:name="Plain Table 3" w:uiPriority="43"/>
@@ -1810,15 +2217,32 @@
     <w:lsdException w:name="List Table 6 Colorful Accent 6" w:uiPriority="51"/>
     <w:lsdException w:name="List Table 7 Colorful Accent 6" w:uiPriority="52"/>
   </w:latentStyles>
-  <w:style w:type="paragraph" w:default="1" w:styleId="Normal">
+  <w:style w:type="paragraph" w:styleId="Normal" w:default="1">
     <w:name w:val="Normal"/>
+    <w:qFormat/>
+    <w:pPr>
+      <w:widowControl w:val="false"/>
+      <w:pBdr/>
+      <w:bidi w:val="0"/>
+      <w:spacing w:lineRule="auto" w:line="276" w:before="0" w:after="0"/>
+      <w:jc w:val="left"/>
+    </w:pPr>
+    <w:rPr>
+      <w:rFonts w:ascii="Arial" w:hAnsi="Arial" w:eastAsia="Arial" w:cs="Arial"/>
+      <w:color w:val="000000"/>
+      <w:kern w:val="0"/>
+      <w:sz w:val="22"/>
+      <w:szCs w:val="22"/>
+      <w:lang w:val="en-US" w:eastAsia="en-US" w:bidi="ar-SA"/>
+    </w:rPr>
   </w:style>
   <w:style w:type="paragraph" w:styleId="Heading1">
-    <w:name w:val="heading 1"/>
+    <w:name w:val="Heading 1"/>
     <w:basedOn w:val="Normal"/>
     <w:next w:val="Normal"/>
+    <w:qFormat/>
     <w:pPr>
-      <w:keepNext/>
+      <w:keepNext w:val="true"/>
       <w:keepLines/>
       <w:spacing w:before="400" w:after="120"/>
       <w:outlineLvl w:val="0"/>
@@ -1829,11 +2253,12 @@
     </w:rPr>
   </w:style>
   <w:style w:type="paragraph" w:styleId="Heading2">
-    <w:name w:val="heading 2"/>
+    <w:name w:val="Heading 2"/>
     <w:basedOn w:val="Normal"/>
     <w:next w:val="Normal"/>
+    <w:qFormat/>
     <w:pPr>
-      <w:keepNext/>
+      <w:keepNext w:val="true"/>
       <w:keepLines/>
       <w:spacing w:before="360" w:after="120"/>
       <w:outlineLvl w:val="1"/>
@@ -1844,11 +2269,12 @@
     </w:rPr>
   </w:style>
   <w:style w:type="paragraph" w:styleId="Heading3">
-    <w:name w:val="heading 3"/>
+    <w:name w:val="Heading 3"/>
     <w:basedOn w:val="Normal"/>
     <w:next w:val="Normal"/>
+    <w:qFormat/>
     <w:pPr>
-      <w:keepNext/>
+      <w:keepNext w:val="true"/>
       <w:keepLines/>
       <w:spacing w:before="320" w:after="80"/>
       <w:outlineLvl w:val="2"/>
@@ -1860,11 +2286,12 @@
     </w:rPr>
   </w:style>
   <w:style w:type="paragraph" w:styleId="Heading4">
-    <w:name w:val="heading 4"/>
+    <w:name w:val="Heading 4"/>
     <w:basedOn w:val="Normal"/>
     <w:next w:val="Normal"/>
+    <w:qFormat/>
     <w:pPr>
-      <w:keepNext/>
+      <w:keepNext w:val="true"/>
       <w:keepLines/>
       <w:spacing w:before="280" w:after="80"/>
       <w:outlineLvl w:val="3"/>
@@ -1876,11 +2303,12 @@
     </w:rPr>
   </w:style>
   <w:style w:type="paragraph" w:styleId="Heading5">
-    <w:name w:val="heading 5"/>
+    <w:name w:val="Heading 5"/>
     <w:basedOn w:val="Normal"/>
     <w:next w:val="Normal"/>
+    <w:qFormat/>
     <w:pPr>
-      <w:keepNext/>
+      <w:keepNext w:val="true"/>
       <w:keepLines/>
       <w:spacing w:before="240" w:after="80"/>
       <w:outlineLvl w:val="4"/>
@@ -1890,11 +2318,12 @@
     </w:rPr>
   </w:style>
   <w:style w:type="paragraph" w:styleId="Heading6">
-    <w:name w:val="heading 6"/>
+    <w:name w:val="Heading 6"/>
     <w:basedOn w:val="Normal"/>
     <w:next w:val="Normal"/>
+    <w:qFormat/>
     <w:pPr>
-      <w:keepNext/>
+      <w:keepNext w:val="true"/>
       <w:keepLines/>
       <w:spacing w:before="240" w:after="80"/>
       <w:outlineLvl w:val="5"/>
@@ -1904,41 +2333,81 @@
       <w:color w:val="666666"/>
     </w:rPr>
   </w:style>
-  <w:style w:type="character" w:default="1" w:styleId="DefaultParagraphFont">
+  <w:style w:type="character" w:styleId="DefaultParagraphFont" w:default="1">
     <w:name w:val="Default Paragraph Font"/>
     <w:uiPriority w:val="1"/>
     <w:semiHidden/>
     <w:unhideWhenUsed/>
+    <w:qFormat/>
+    <w:rPr/>
   </w:style>
-  <w:style w:type="table" w:default="1" w:styleId="TableNormal">
-    <w:name w:val="Normal Table"/>
-    <w:uiPriority w:val="99"/>
-    <w:semiHidden/>
-    <w:unhideWhenUsed/>
-    <w:tblPr>
-      <w:tblInd w:w="0" w:type="dxa"/>
-      <w:tblCellMar>
-        <w:top w:w="0" w:type="dxa"/>
-        <w:left w:w="108" w:type="dxa"/>
-        <w:bottom w:w="0" w:type="dxa"/>
-        <w:right w:w="108" w:type="dxa"/>
-      </w:tblCellMar>
-    </w:tblPr>
+  <w:style w:type="paragraph" w:styleId="Heading">
+    <w:name w:val="Heading"/>
+    <w:basedOn w:val="Normal"/>
+    <w:next w:val="TextBody"/>
+    <w:qFormat/>
+    <w:pPr>
+      <w:keepNext w:val="true"/>
+      <w:spacing w:before="240" w:after="120"/>
+    </w:pPr>
+    <w:rPr>
+      <w:rFonts w:ascii="Liberation Sans" w:hAnsi="Liberation Sans" w:eastAsia="Noto Sans CJK SC" w:cs="FreeSans"/>
+      <w:sz w:val="28"/>
+      <w:szCs w:val="28"/>
+    </w:rPr>
   </w:style>
-  <w:style w:type="numbering" w:default="1" w:styleId="NoList">
-    <w:name w:val="No List"/>
-    <w:uiPriority w:val="99"/>
-    <w:semiHidden/>
-    <w:unhideWhenUsed/>
+  <w:style w:type="paragraph" w:styleId="TextBody">
+    <w:name w:val="Body Text"/>
+    <w:basedOn w:val="Normal"/>
+    <w:pPr>
+      <w:spacing w:lineRule="auto" w:line="276" w:before="0" w:after="140"/>
+    </w:pPr>
+    <w:rPr/>
+  </w:style>
+  <w:style w:type="paragraph" w:styleId="List">
+    <w:name w:val="List"/>
+    <w:basedOn w:val="TextBody"/>
+    <w:pPr/>
+    <w:rPr>
+      <w:rFonts w:cs="FreeSans"/>
+    </w:rPr>
+  </w:style>
+  <w:style w:type="paragraph" w:styleId="Caption">
+    <w:name w:val="Caption"/>
+    <w:basedOn w:val="Normal"/>
+    <w:qFormat/>
+    <w:pPr>
+      <w:suppressLineNumbers/>
+      <w:spacing w:before="120" w:after="120"/>
+    </w:pPr>
+    <w:rPr>
+      <w:rFonts w:cs="FreeSans"/>
+      <w:i/>
+      <w:iCs/>
+      <w:sz w:val="24"/>
+      <w:szCs w:val="24"/>
+    </w:rPr>
+  </w:style>
+  <w:style w:type="paragraph" w:styleId="Index">
+    <w:name w:val="Index"/>
+    <w:basedOn w:val="Normal"/>
+    <w:qFormat/>
+    <w:pPr>
+      <w:suppressLineNumbers/>
+    </w:pPr>
+    <w:rPr>
+      <w:rFonts w:cs="FreeSans"/>
+    </w:rPr>
   </w:style>
   <w:style w:type="paragraph" w:styleId="Title">
     <w:name w:val="Title"/>
     <w:basedOn w:val="Normal"/>
     <w:next w:val="Normal"/>
+    <w:qFormat/>
     <w:pPr>
-      <w:keepNext/>
+      <w:keepNext w:val="true"/>
       <w:keepLines/>
-      <w:spacing w:after="60"/>
+      <w:spacing w:before="0" w:after="60"/>
     </w:pPr>
     <w:rPr>
       <w:sz w:val="52"/>
@@ -1949,10 +2418,11 @@
     <w:name w:val="Subtitle"/>
     <w:basedOn w:val="Normal"/>
     <w:next w:val="Normal"/>
+    <w:qFormat/>
     <w:pPr>
-      <w:keepNext/>
+      <w:keepNext w:val="true"/>
       <w:keepLines/>
-      <w:spacing w:after="320"/>
+      <w:spacing w:before="0" w:after="320"/>
     </w:pPr>
     <w:rPr>
       <w:color w:val="666666"/>
@@ -1960,31 +2430,39 @@
       <w:szCs w:val="30"/>
     </w:rPr>
   </w:style>
-  <w:style w:type="table" w:customStyle="1" w:styleId="a">
-    <w:basedOn w:val="TableNormal"/>
-    <w:pPr>
-      <w:spacing w:line="240" w:lineRule="auto"/>
-      <w:contextualSpacing/>
-    </w:pPr>
-    <w:tblPr>
-      <w:tblStyleRowBandSize w:val="1"/>
-      <w:tblStyleColBandSize w:val="1"/>
-      <w:tblCellMar>
-        <w:left w:w="115" w:type="dxa"/>
-        <w:right w:w="115" w:type="dxa"/>
-      </w:tblCellMar>
-    </w:tblPr>
-  </w:style>
   <w:style w:type="paragraph" w:styleId="ListParagraph">
     <w:name w:val="List Paragraph"/>
     <w:basedOn w:val="Normal"/>
     <w:uiPriority w:val="34"/>
     <w:qFormat/>
-    <w:rsid w:val="00084D0C"/>
+    <w:rsid w:val="00084d0c"/>
     <w:pPr>
-      <w:ind w:left="720"/>
+      <w:spacing w:before="0" w:after="0"/>
+      <w:ind w:left="720" w:hanging="0"/>
       <w:contextualSpacing/>
     </w:pPr>
+    <w:rPr/>
+  </w:style>
+  <w:style w:type="numbering" w:styleId="NoList" w:default="1">
+    <w:name w:val="No List"/>
+    <w:uiPriority w:val="99"/>
+    <w:semiHidden/>
+    <w:unhideWhenUsed/>
+    <w:qFormat/>
+  </w:style>
+  <w:style w:type="table" w:default="1" w:styleId="TableNormal">
+    <w:name w:val="Normal Table"/>
+    <w:uiPriority w:val="99"/>
+    <w:semiHidden/>
+    <w:unhideWhenUsed/>
+    <w:tblPr>
+      <w:tblCellMar>
+        <w:top w:w="0" w:type="dxa"/>
+        <w:left w:w="108" w:type="dxa"/>
+        <w:bottom w:w="0" w:type="dxa"/>
+        <w:right w:w="108" w:type="dxa"/>
+      </w:tblCellMar>
+    </w:tblPr>
   </w:style>
 </w:styles>
 </file>

</xml_diff>